<commit_message>
Removing the Temp Files
</commit_message>
<xml_diff>
--- a/Sokoban4/TestPlan.docx
+++ b/Sokoban4/TestPlan.docx
@@ -28,7 +28,7 @@
       </w:pPr>
       <w:r>
         <w:lastRenderedPageBreak/>
-        <w:t>Setup Class</w:t>
+        <w:t>Non-Gameplay Related</w:t>
       </w:r>
     </w:p>
     <w:p>
@@ -151,21 +151,15 @@
         </w:drawing>
       </w:r>
     </w:p>
-    <w:p/>
-    <w:p>
-      <w:pPr>
-        <w:pStyle w:val="Heading1"/>
-      </w:pPr>
-      <w:r>
-        <w:t>Gameplay Class</w:t>
-      </w:r>
-    </w:p>
     <w:p>
       <w:pPr>
         <w:pStyle w:val="Heading2"/>
       </w:pPr>
       <w:r>
-        <w:t>Test 1</w:t>
+        <w:t xml:space="preserve">Test </w:t>
+      </w:r>
+      <w:r>
+        <w:t>2</w:t>
       </w:r>
     </w:p>
     <w:p>
@@ -293,25 +287,1192 @@
         <w:pStyle w:val="Heading2"/>
       </w:pPr>
       <w:r>
+        <w:t xml:space="preserve">Test </w:t>
+      </w:r>
+      <w:r>
+        <w:t>3</w:t>
+      </w:r>
+    </w:p>
+    <w:p>
+      <w:r>
+        <w:t>Test: Generate Buttons for each level</w:t>
+      </w:r>
+    </w:p>
+    <w:p>
+      <w:r>
+        <w:t>Description: Generate a separate button for each level file present in the folder</w:t>
+      </w:r>
+    </w:p>
+    <w:p>
+      <w:r>
+        <w:t>Result: Buttons are generated correctly for the number of files present</w:t>
+      </w:r>
+    </w:p>
+    <w:p>
+      <w:r>
+        <w:t>Evidence: 4 Level Files present:</w:t>
+      </w:r>
+    </w:p>
+    <w:p>
+      <w:r>
+        <w:rPr>
+          <w:noProof/>
+        </w:rPr>
+        <w:lastRenderedPageBreak/>
+        <w:drawing>
+          <wp:inline distT="0" distB="0" distL="0" distR="0" wp14:anchorId="56DAF112" wp14:editId="1BC03409">
+            <wp:extent cx="4619625" cy="3952875"/>
+            <wp:effectExtent l="0" t="0" r="9525" b="9525"/>
+            <wp:docPr id="5" name="Picture 5"/>
+            <wp:cNvGraphicFramePr>
+              <a:graphicFrameLocks xmlns:a="http://schemas.openxmlformats.org/drawingml/2006/main" noChangeAspect="1"/>
+            </wp:cNvGraphicFramePr>
+            <a:graphic xmlns:a="http://schemas.openxmlformats.org/drawingml/2006/main">
+              <a:graphicData uri="http://schemas.openxmlformats.org/drawingml/2006/picture">
+                <pic:pic xmlns:pic="http://schemas.openxmlformats.org/drawingml/2006/picture">
+                  <pic:nvPicPr>
+                    <pic:cNvPr id="1" name=""/>
+                    <pic:cNvPicPr/>
+                  </pic:nvPicPr>
+                  <pic:blipFill>
+                    <a:blip r:embed="rId8"/>
+                    <a:stretch>
+                      <a:fillRect/>
+                    </a:stretch>
+                  </pic:blipFill>
+                  <pic:spPr>
+                    <a:xfrm>
+                      <a:off x="0" y="0"/>
+                      <a:ext cx="4619625" cy="3952875"/>
+                    </a:xfrm>
+                    <a:prstGeom prst="rect">
+                      <a:avLst/>
+                    </a:prstGeom>
+                  </pic:spPr>
+                </pic:pic>
+              </a:graphicData>
+            </a:graphic>
+          </wp:inline>
+        </w:drawing>
+      </w:r>
+    </w:p>
+    <w:p>
+      <w:r>
+        <w:t>5 Level Files Present:</w:t>
+      </w:r>
+    </w:p>
+    <w:p>
+      <w:r>
+        <w:rPr>
+          <w:noProof/>
+        </w:rPr>
+        <w:drawing>
+          <wp:inline distT="0" distB="0" distL="0" distR="0" wp14:anchorId="2885CCA4" wp14:editId="1EF54F9E">
+            <wp:extent cx="4581525" cy="3990975"/>
+            <wp:effectExtent l="0" t="0" r="9525" b="9525"/>
+            <wp:docPr id="6" name="Picture 6"/>
+            <wp:cNvGraphicFramePr>
+              <a:graphicFrameLocks xmlns:a="http://schemas.openxmlformats.org/drawingml/2006/main" noChangeAspect="1"/>
+            </wp:cNvGraphicFramePr>
+            <a:graphic xmlns:a="http://schemas.openxmlformats.org/drawingml/2006/main">
+              <a:graphicData uri="http://schemas.openxmlformats.org/drawingml/2006/picture">
+                <pic:pic xmlns:pic="http://schemas.openxmlformats.org/drawingml/2006/picture">
+                  <pic:nvPicPr>
+                    <pic:cNvPr id="1" name=""/>
+                    <pic:cNvPicPr/>
+                  </pic:nvPicPr>
+                  <pic:blipFill>
+                    <a:blip r:embed="rId9"/>
+                    <a:stretch>
+                      <a:fillRect/>
+                    </a:stretch>
+                  </pic:blipFill>
+                  <pic:spPr>
+                    <a:xfrm>
+                      <a:off x="0" y="0"/>
+                      <a:ext cx="4581525" cy="3990975"/>
+                    </a:xfrm>
+                    <a:prstGeom prst="rect">
+                      <a:avLst/>
+                    </a:prstGeom>
+                  </pic:spPr>
+                </pic:pic>
+              </a:graphicData>
+            </a:graphic>
+          </wp:inline>
+        </w:drawing>
+      </w:r>
+    </w:p>
+    <w:p/>
+    <w:p>
+      <w:pPr>
+        <w:pStyle w:val="Heading2"/>
+      </w:pPr>
+      <w:r>
+        <w:lastRenderedPageBreak/>
+        <w:t>Test 4</w:t>
+      </w:r>
+    </w:p>
+    <w:p>
+      <w:r>
+        <w:t>Test: Check the API loads up the scoreboard for menu</w:t>
+      </w:r>
+    </w:p>
+    <w:p>
+      <w:r>
+        <w:t>Description: Check the API can call the scoreboard and present it on the main menu</w:t>
+      </w:r>
+    </w:p>
+    <w:p>
+      <w:r>
+        <w:t xml:space="preserve">Result: </w:t>
+      </w:r>
+      <w:proofErr w:type="gramStart"/>
+      <w:r>
+        <w:t>Successful,  the</w:t>
+      </w:r>
+      <w:proofErr w:type="gramEnd"/>
+      <w:r>
+        <w:t xml:space="preserve"> scoreboard is presented with correct data</w:t>
+      </w:r>
+    </w:p>
+    <w:p>
+      <w:r>
+        <w:t>Evidence:</w:t>
+      </w:r>
+    </w:p>
+    <w:p>
+      <w:r>
+        <w:rPr>
+          <w:noProof/>
+        </w:rPr>
+        <w:drawing>
+          <wp:inline distT="0" distB="0" distL="0" distR="0" wp14:anchorId="2A459981" wp14:editId="73C87EC5">
+            <wp:extent cx="4533900" cy="3886200"/>
+            <wp:effectExtent l="0" t="0" r="0" b="0"/>
+            <wp:docPr id="8" name="Picture 8"/>
+            <wp:cNvGraphicFramePr>
+              <a:graphicFrameLocks xmlns:a="http://schemas.openxmlformats.org/drawingml/2006/main" noChangeAspect="1"/>
+            </wp:cNvGraphicFramePr>
+            <a:graphic xmlns:a="http://schemas.openxmlformats.org/drawingml/2006/main">
+              <a:graphicData uri="http://schemas.openxmlformats.org/drawingml/2006/picture">
+                <pic:pic xmlns:pic="http://schemas.openxmlformats.org/drawingml/2006/picture">
+                  <pic:nvPicPr>
+                    <pic:cNvPr id="1" name=""/>
+                    <pic:cNvPicPr/>
+                  </pic:nvPicPr>
+                  <pic:blipFill>
+                    <a:blip r:embed="rId10"/>
+                    <a:stretch>
+                      <a:fillRect/>
+                    </a:stretch>
+                  </pic:blipFill>
+                  <pic:spPr>
+                    <a:xfrm>
+                      <a:off x="0" y="0"/>
+                      <a:ext cx="4533900" cy="3886200"/>
+                    </a:xfrm>
+                    <a:prstGeom prst="rect">
+                      <a:avLst/>
+                    </a:prstGeom>
+                  </pic:spPr>
+                </pic:pic>
+              </a:graphicData>
+            </a:graphic>
+          </wp:inline>
+        </w:drawing>
+      </w:r>
+    </w:p>
+    <w:p/>
+    <w:p>
+      <w:pPr>
+        <w:pStyle w:val="Heading1"/>
+      </w:pPr>
+    </w:p>
+    <w:p>
+      <w:pPr>
+        <w:rPr>
+          <w:rFonts w:asciiTheme="majorHAnsi" w:eastAsiaTheme="majorEastAsia" w:hAnsiTheme="majorHAnsi" w:cstheme="majorBidi"/>
+          <w:color w:val="2F5496" w:themeColor="accent1" w:themeShade="BF"/>
+          <w:sz w:val="32"/>
+          <w:szCs w:val="32"/>
+        </w:rPr>
+      </w:pPr>
+      <w:r>
+        <w:br w:type="page"/>
+      </w:r>
+    </w:p>
+    <w:p>
+      <w:pPr>
+        <w:pStyle w:val="Heading1"/>
+      </w:pPr>
+      <w:r>
+        <w:lastRenderedPageBreak/>
+        <w:t>Gameplay Related</w:t>
+      </w:r>
+    </w:p>
+    <w:p>
+      <w:pPr>
+        <w:pStyle w:val="Heading2"/>
+      </w:pPr>
+      <w:r>
+        <w:t>Test 1</w:t>
+      </w:r>
+    </w:p>
+    <w:p>
+      <w:r>
+        <w:t>Test: Can the player move</w:t>
+      </w:r>
+    </w:p>
+    <w:p>
+      <w:r>
+        <w:t xml:space="preserve">Description: When the keyboard buttons are pressed, does the player move </w:t>
+      </w:r>
+      <w:r>
+        <w:t>if normal gameplay allows it</w:t>
+      </w:r>
+    </w:p>
+    <w:p>
+      <w:r>
+        <w:t>Result: Successful</w:t>
+      </w:r>
+    </w:p>
+    <w:p>
+      <w:r>
+        <w:t>Evidence: Before Button Press</w:t>
+      </w:r>
+    </w:p>
+    <w:p>
+      <w:r>
+        <w:rPr>
+          <w:noProof/>
+        </w:rPr>
+        <w:drawing>
+          <wp:inline distT="0" distB="0" distL="0" distR="0" wp14:anchorId="76C28CA7" wp14:editId="378FC82B">
+            <wp:extent cx="3286125" cy="1666875"/>
+            <wp:effectExtent l="0" t="0" r="9525" b="9525"/>
+            <wp:docPr id="9" name="Picture 9"/>
+            <wp:cNvGraphicFramePr>
+              <a:graphicFrameLocks xmlns:a="http://schemas.openxmlformats.org/drawingml/2006/main" noChangeAspect="1"/>
+            </wp:cNvGraphicFramePr>
+            <a:graphic xmlns:a="http://schemas.openxmlformats.org/drawingml/2006/main">
+              <a:graphicData uri="http://schemas.openxmlformats.org/drawingml/2006/picture">
+                <pic:pic xmlns:pic="http://schemas.openxmlformats.org/drawingml/2006/picture">
+                  <pic:nvPicPr>
+                    <pic:cNvPr id="1" name=""/>
+                    <pic:cNvPicPr/>
+                  </pic:nvPicPr>
+                  <pic:blipFill>
+                    <a:blip r:embed="rId11"/>
+                    <a:stretch>
+                      <a:fillRect/>
+                    </a:stretch>
+                  </pic:blipFill>
+                  <pic:spPr>
+                    <a:xfrm>
+                      <a:off x="0" y="0"/>
+                      <a:ext cx="3286125" cy="1666875"/>
+                    </a:xfrm>
+                    <a:prstGeom prst="rect">
+                      <a:avLst/>
+                    </a:prstGeom>
+                  </pic:spPr>
+                </pic:pic>
+              </a:graphicData>
+            </a:graphic>
+          </wp:inline>
+        </w:drawing>
+      </w:r>
+    </w:p>
+    <w:p>
+      <w:r>
+        <w:t>After Button “w” is pressed</w:t>
+      </w:r>
+    </w:p>
+    <w:p>
+      <w:r>
+        <w:rPr>
+          <w:noProof/>
+        </w:rPr>
+        <w:drawing>
+          <wp:inline distT="0" distB="0" distL="0" distR="0" wp14:anchorId="5B45FC50" wp14:editId="31FFBA82">
+            <wp:extent cx="2676525" cy="1257300"/>
+            <wp:effectExtent l="0" t="0" r="9525" b="0"/>
+            <wp:docPr id="10" name="Picture 10"/>
+            <wp:cNvGraphicFramePr>
+              <a:graphicFrameLocks xmlns:a="http://schemas.openxmlformats.org/drawingml/2006/main" noChangeAspect="1"/>
+            </wp:cNvGraphicFramePr>
+            <a:graphic xmlns:a="http://schemas.openxmlformats.org/drawingml/2006/main">
+              <a:graphicData uri="http://schemas.openxmlformats.org/drawingml/2006/picture">
+                <pic:pic xmlns:pic="http://schemas.openxmlformats.org/drawingml/2006/picture">
+                  <pic:nvPicPr>
+                    <pic:cNvPr id="1" name=""/>
+                    <pic:cNvPicPr/>
+                  </pic:nvPicPr>
+                  <pic:blipFill>
+                    <a:blip r:embed="rId12"/>
+                    <a:stretch>
+                      <a:fillRect/>
+                    </a:stretch>
+                  </pic:blipFill>
+                  <pic:spPr>
+                    <a:xfrm>
+                      <a:off x="0" y="0"/>
+                      <a:ext cx="2676525" cy="1257300"/>
+                    </a:xfrm>
+                    <a:prstGeom prst="rect">
+                      <a:avLst/>
+                    </a:prstGeom>
+                  </pic:spPr>
+                </pic:pic>
+              </a:graphicData>
+            </a:graphic>
+          </wp:inline>
+        </w:drawing>
+      </w:r>
+    </w:p>
+    <w:p/>
+    <w:p>
+      <w:pPr>
+        <w:pStyle w:val="Heading2"/>
+      </w:pPr>
+      <w:r>
         <w:t>Test 2</w:t>
       </w:r>
     </w:p>
     <w:p>
       <w:r>
-        <w:t>Test: Generate Buttons for each level</w:t>
-      </w:r>
-    </w:p>
-    <w:p>
-      <w:r>
-        <w:t>Description: Generate a separate button for each level file present in the folder</w:t>
-      </w:r>
-    </w:p>
-    <w:p>
-      <w:r>
-        <w:t>Result: Buttons are generated correctly for the number of files present</w:t>
-      </w:r>
+        <w:t>Test: does the player NOT walk into walls</w:t>
+      </w:r>
+    </w:p>
+    <w:p>
+      <w:r>
+        <w:t>Description: If the player attempts to walk into the wall, does the program prevent this</w:t>
+      </w:r>
+    </w:p>
+    <w:p>
+      <w:r>
+        <w:t>Result: Successful, the player cannot walk onto the same tile as walls</w:t>
+      </w:r>
+    </w:p>
+    <w:p>
+      <w:r>
+        <w:t xml:space="preserve">Evidence: </w:t>
+      </w:r>
+      <w:r>
+        <w:t>Before Button Press</w:t>
+      </w:r>
+    </w:p>
+    <w:p>
+      <w:r>
+        <w:rPr>
+          <w:noProof/>
+        </w:rPr>
+        <w:drawing>
+          <wp:inline distT="0" distB="0" distL="0" distR="0" wp14:anchorId="25C04339" wp14:editId="30E5BEA3">
+            <wp:extent cx="2552700" cy="1162050"/>
+            <wp:effectExtent l="0" t="0" r="0" b="0"/>
+            <wp:docPr id="11" name="Picture 11"/>
+            <wp:cNvGraphicFramePr>
+              <a:graphicFrameLocks xmlns:a="http://schemas.openxmlformats.org/drawingml/2006/main" noChangeAspect="1"/>
+            </wp:cNvGraphicFramePr>
+            <a:graphic xmlns:a="http://schemas.openxmlformats.org/drawingml/2006/main">
+              <a:graphicData uri="http://schemas.openxmlformats.org/drawingml/2006/picture">
+                <pic:pic xmlns:pic="http://schemas.openxmlformats.org/drawingml/2006/picture">
+                  <pic:nvPicPr>
+                    <pic:cNvPr id="1" name=""/>
+                    <pic:cNvPicPr/>
+                  </pic:nvPicPr>
+                  <pic:blipFill>
+                    <a:blip r:embed="rId13"/>
+                    <a:stretch>
+                      <a:fillRect/>
+                    </a:stretch>
+                  </pic:blipFill>
+                  <pic:spPr>
+                    <a:xfrm>
+                      <a:off x="0" y="0"/>
+                      <a:ext cx="2552700" cy="1162050"/>
+                    </a:xfrm>
+                    <a:prstGeom prst="rect">
+                      <a:avLst/>
+                    </a:prstGeom>
+                  </pic:spPr>
+                </pic:pic>
+              </a:graphicData>
+            </a:graphic>
+          </wp:inline>
+        </w:drawing>
+      </w:r>
+    </w:p>
+    <w:p>
+      <w:r>
+        <w:t>After Button “a” is pressed</w:t>
+      </w:r>
+    </w:p>
+    <w:p>
+      <w:r>
+        <w:rPr>
+          <w:noProof/>
+        </w:rPr>
+        <w:lastRenderedPageBreak/>
+        <w:drawing>
+          <wp:inline distT="0" distB="0" distL="0" distR="0" wp14:anchorId="74C91FDB" wp14:editId="5AF72C31">
+            <wp:extent cx="2286000" cy="885825"/>
+            <wp:effectExtent l="0" t="0" r="0" b="9525"/>
+            <wp:docPr id="12" name="Picture 12"/>
+            <wp:cNvGraphicFramePr>
+              <a:graphicFrameLocks xmlns:a="http://schemas.openxmlformats.org/drawingml/2006/main" noChangeAspect="1"/>
+            </wp:cNvGraphicFramePr>
+            <a:graphic xmlns:a="http://schemas.openxmlformats.org/drawingml/2006/main">
+              <a:graphicData uri="http://schemas.openxmlformats.org/drawingml/2006/picture">
+                <pic:pic xmlns:pic="http://schemas.openxmlformats.org/drawingml/2006/picture">
+                  <pic:nvPicPr>
+                    <pic:cNvPr id="1" name=""/>
+                    <pic:cNvPicPr/>
+                  </pic:nvPicPr>
+                  <pic:blipFill>
+                    <a:blip r:embed="rId14"/>
+                    <a:stretch>
+                      <a:fillRect/>
+                    </a:stretch>
+                  </pic:blipFill>
+                  <pic:spPr>
+                    <a:xfrm>
+                      <a:off x="0" y="0"/>
+                      <a:ext cx="2286000" cy="885825"/>
+                    </a:xfrm>
+                    <a:prstGeom prst="rect">
+                      <a:avLst/>
+                    </a:prstGeom>
+                  </pic:spPr>
+                </pic:pic>
+              </a:graphicData>
+            </a:graphic>
+          </wp:inline>
+        </w:drawing>
+      </w:r>
+    </w:p>
+    <w:p>
+      <w:pPr>
+        <w:pStyle w:val="Heading2"/>
+      </w:pPr>
+      <w:r>
+        <w:t>Test 3</w:t>
+      </w:r>
+    </w:p>
+    <w:p>
+      <w:r>
+        <w:t>Test: Can the player push a crate</w:t>
+      </w:r>
+    </w:p>
+    <w:p>
+      <w:r>
+        <w:t>Description: Can the player push a crate when they attempt to move onto the same tile space as the crate</w:t>
+      </w:r>
+    </w:p>
+    <w:p>
+      <w:r>
+        <w:t>Result: Successful, the player can move crates</w:t>
+      </w:r>
+    </w:p>
+    <w:p>
+      <w:r>
+        <w:t>Evidence: Before button press</w:t>
+      </w:r>
+    </w:p>
+    <w:p>
+      <w:r>
+        <w:rPr>
+          <w:noProof/>
+        </w:rPr>
+        <w:drawing>
+          <wp:inline distT="0" distB="0" distL="0" distR="0" wp14:anchorId="3BFD431F" wp14:editId="0F18F0B2">
+            <wp:extent cx="2981325" cy="1162050"/>
+            <wp:effectExtent l="0" t="0" r="9525" b="0"/>
+            <wp:docPr id="13" name="Picture 13"/>
+            <wp:cNvGraphicFramePr>
+              <a:graphicFrameLocks xmlns:a="http://schemas.openxmlformats.org/drawingml/2006/main" noChangeAspect="1"/>
+            </wp:cNvGraphicFramePr>
+            <a:graphic xmlns:a="http://schemas.openxmlformats.org/drawingml/2006/main">
+              <a:graphicData uri="http://schemas.openxmlformats.org/drawingml/2006/picture">
+                <pic:pic xmlns:pic="http://schemas.openxmlformats.org/drawingml/2006/picture">
+                  <pic:nvPicPr>
+                    <pic:cNvPr id="1" name=""/>
+                    <pic:cNvPicPr/>
+                  </pic:nvPicPr>
+                  <pic:blipFill>
+                    <a:blip r:embed="rId15"/>
+                    <a:stretch>
+                      <a:fillRect/>
+                    </a:stretch>
+                  </pic:blipFill>
+                  <pic:spPr>
+                    <a:xfrm>
+                      <a:off x="0" y="0"/>
+                      <a:ext cx="2981325" cy="1162050"/>
+                    </a:xfrm>
+                    <a:prstGeom prst="rect">
+                      <a:avLst/>
+                    </a:prstGeom>
+                  </pic:spPr>
+                </pic:pic>
+              </a:graphicData>
+            </a:graphic>
+          </wp:inline>
+        </w:drawing>
+      </w:r>
+    </w:p>
+    <w:p>
+      <w:r>
+        <w:t>After Button “a” is pressed</w:t>
+      </w:r>
+    </w:p>
+    <w:p>
+      <w:r>
+        <w:rPr>
+          <w:noProof/>
+        </w:rPr>
+        <w:drawing>
+          <wp:inline distT="0" distB="0" distL="0" distR="0" wp14:anchorId="1BCAFD92" wp14:editId="68C33190">
+            <wp:extent cx="2847975" cy="1085850"/>
+            <wp:effectExtent l="0" t="0" r="9525" b="0"/>
+            <wp:docPr id="15" name="Picture 15"/>
+            <wp:cNvGraphicFramePr>
+              <a:graphicFrameLocks xmlns:a="http://schemas.openxmlformats.org/drawingml/2006/main" noChangeAspect="1"/>
+            </wp:cNvGraphicFramePr>
+            <a:graphic xmlns:a="http://schemas.openxmlformats.org/drawingml/2006/main">
+              <a:graphicData uri="http://schemas.openxmlformats.org/drawingml/2006/picture">
+                <pic:pic xmlns:pic="http://schemas.openxmlformats.org/drawingml/2006/picture">
+                  <pic:nvPicPr>
+                    <pic:cNvPr id="1" name=""/>
+                    <pic:cNvPicPr/>
+                  </pic:nvPicPr>
+                  <pic:blipFill>
+                    <a:blip r:embed="rId16"/>
+                    <a:stretch>
+                      <a:fillRect/>
+                    </a:stretch>
+                  </pic:blipFill>
+                  <pic:spPr>
+                    <a:xfrm>
+                      <a:off x="0" y="0"/>
+                      <a:ext cx="2847975" cy="1085850"/>
+                    </a:xfrm>
+                    <a:prstGeom prst="rect">
+                      <a:avLst/>
+                    </a:prstGeom>
+                  </pic:spPr>
+                </pic:pic>
+              </a:graphicData>
+            </a:graphic>
+          </wp:inline>
+        </w:drawing>
+      </w:r>
+    </w:p>
+    <w:p>
+      <w:pPr>
+        <w:pStyle w:val="Heading2"/>
+      </w:pPr>
+      <w:r>
+        <w:t>Test 4</w:t>
+      </w:r>
+    </w:p>
+    <w:p>
+      <w:r>
+        <w:t>Test: Can the player move crates onto other crates</w:t>
+      </w:r>
+    </w:p>
+    <w:p>
+      <w:r>
+        <w:t>Description: If the player attempts to push a crate tile onto another crate tile, will the program prevent this.</w:t>
+      </w:r>
+    </w:p>
+    <w:p>
+      <w:r>
+        <w:t>Result: Successful, the program will prevent the player from moving crates</w:t>
+      </w:r>
+    </w:p>
+    <w:p>
+      <w:r>
+        <w:t>Evidence: Before button press</w:t>
+      </w:r>
+    </w:p>
+    <w:p>
+      <w:r>
+        <w:rPr>
+          <w:noProof/>
+        </w:rPr>
+        <w:drawing>
+          <wp:inline distT="0" distB="0" distL="0" distR="0" wp14:anchorId="0F1DD5FC" wp14:editId="651F3252">
+            <wp:extent cx="3171825" cy="923925"/>
+            <wp:effectExtent l="0" t="0" r="9525" b="9525"/>
+            <wp:docPr id="17" name="Picture 17"/>
+            <wp:cNvGraphicFramePr>
+              <a:graphicFrameLocks xmlns:a="http://schemas.openxmlformats.org/drawingml/2006/main" noChangeAspect="1"/>
+            </wp:cNvGraphicFramePr>
+            <a:graphic xmlns:a="http://schemas.openxmlformats.org/drawingml/2006/main">
+              <a:graphicData uri="http://schemas.openxmlformats.org/drawingml/2006/picture">
+                <pic:pic xmlns:pic="http://schemas.openxmlformats.org/drawingml/2006/picture">
+                  <pic:nvPicPr>
+                    <pic:cNvPr id="1" name=""/>
+                    <pic:cNvPicPr/>
+                  </pic:nvPicPr>
+                  <pic:blipFill>
+                    <a:blip r:embed="rId17"/>
+                    <a:stretch>
+                      <a:fillRect/>
+                    </a:stretch>
+                  </pic:blipFill>
+                  <pic:spPr>
+                    <a:xfrm>
+                      <a:off x="0" y="0"/>
+                      <a:ext cx="3171825" cy="923925"/>
+                    </a:xfrm>
+                    <a:prstGeom prst="rect">
+                      <a:avLst/>
+                    </a:prstGeom>
+                  </pic:spPr>
+                </pic:pic>
+              </a:graphicData>
+            </a:graphic>
+          </wp:inline>
+        </w:drawing>
+      </w:r>
+    </w:p>
+    <w:p>
+      <w:r>
+        <w:t>After Button “a” is pressed</w:t>
+      </w:r>
+    </w:p>
+    <w:p>
+      <w:r>
+        <w:rPr>
+          <w:noProof/>
+        </w:rPr>
+        <w:lastRenderedPageBreak/>
+        <w:drawing>
+          <wp:inline distT="0" distB="0" distL="0" distR="0" wp14:anchorId="6A20108E" wp14:editId="1E98A397">
+            <wp:extent cx="3495675" cy="1276350"/>
+            <wp:effectExtent l="0" t="0" r="9525" b="0"/>
+            <wp:docPr id="18" name="Picture 18"/>
+            <wp:cNvGraphicFramePr>
+              <a:graphicFrameLocks xmlns:a="http://schemas.openxmlformats.org/drawingml/2006/main" noChangeAspect="1"/>
+            </wp:cNvGraphicFramePr>
+            <a:graphic xmlns:a="http://schemas.openxmlformats.org/drawingml/2006/main">
+              <a:graphicData uri="http://schemas.openxmlformats.org/drawingml/2006/picture">
+                <pic:pic xmlns:pic="http://schemas.openxmlformats.org/drawingml/2006/picture">
+                  <pic:nvPicPr>
+                    <pic:cNvPr id="1" name=""/>
+                    <pic:cNvPicPr/>
+                  </pic:nvPicPr>
+                  <pic:blipFill>
+                    <a:blip r:embed="rId18"/>
+                    <a:stretch>
+                      <a:fillRect/>
+                    </a:stretch>
+                  </pic:blipFill>
+                  <pic:spPr>
+                    <a:xfrm>
+                      <a:off x="0" y="0"/>
+                      <a:ext cx="3495675" cy="1276350"/>
+                    </a:xfrm>
+                    <a:prstGeom prst="rect">
+                      <a:avLst/>
+                    </a:prstGeom>
+                  </pic:spPr>
+                </pic:pic>
+              </a:graphicData>
+            </a:graphic>
+          </wp:inline>
+        </w:drawing>
+      </w:r>
+    </w:p>
+    <w:p>
+      <w:pPr>
+        <w:pStyle w:val="Heading2"/>
+      </w:pPr>
+      <w:r>
+        <w:t>Test 5</w:t>
+      </w:r>
+    </w:p>
+    <w:p>
+      <w:r>
+        <w:t>Test: Can the player move crates into walls</w:t>
+      </w:r>
+    </w:p>
+    <w:p>
+      <w:r>
+        <w:t>Description: If the player attempts to move a crate tile into a wall, does the program prevent this</w:t>
+      </w:r>
+    </w:p>
+    <w:p>
+      <w:r>
+        <w:t>Result: Successful, the player is prevented from moving a crate tile into a wall tile</w:t>
+      </w:r>
+    </w:p>
+    <w:p>
+      <w:r>
+        <w:t>Evidence: Before button press</w:t>
+      </w:r>
+    </w:p>
+    <w:p>
+      <w:r>
+        <w:rPr>
+          <w:noProof/>
+        </w:rPr>
+        <w:drawing>
+          <wp:inline distT="0" distB="0" distL="0" distR="0" wp14:anchorId="7A60BF2C" wp14:editId="58894676">
+            <wp:extent cx="2790825" cy="1952625"/>
+            <wp:effectExtent l="0" t="0" r="9525" b="9525"/>
+            <wp:docPr id="19" name="Picture 19"/>
+            <wp:cNvGraphicFramePr>
+              <a:graphicFrameLocks xmlns:a="http://schemas.openxmlformats.org/drawingml/2006/main" noChangeAspect="1"/>
+            </wp:cNvGraphicFramePr>
+            <a:graphic xmlns:a="http://schemas.openxmlformats.org/drawingml/2006/main">
+              <a:graphicData uri="http://schemas.openxmlformats.org/drawingml/2006/picture">
+                <pic:pic xmlns:pic="http://schemas.openxmlformats.org/drawingml/2006/picture">
+                  <pic:nvPicPr>
+                    <pic:cNvPr id="1" name=""/>
+                    <pic:cNvPicPr/>
+                  </pic:nvPicPr>
+                  <pic:blipFill>
+                    <a:blip r:embed="rId19"/>
+                    <a:stretch>
+                      <a:fillRect/>
+                    </a:stretch>
+                  </pic:blipFill>
+                  <pic:spPr>
+                    <a:xfrm>
+                      <a:off x="0" y="0"/>
+                      <a:ext cx="2790825" cy="1952625"/>
+                    </a:xfrm>
+                    <a:prstGeom prst="rect">
+                      <a:avLst/>
+                    </a:prstGeom>
+                  </pic:spPr>
+                </pic:pic>
+              </a:graphicData>
+            </a:graphic>
+          </wp:inline>
+        </w:drawing>
+      </w:r>
+    </w:p>
+    <w:p>
+      <w:r>
+        <w:t>After button “s” is pressed</w:t>
+      </w:r>
+    </w:p>
+    <w:p>
+      <w:r>
+        <w:rPr>
+          <w:noProof/>
+        </w:rPr>
+        <w:drawing>
+          <wp:inline distT="0" distB="0" distL="0" distR="0" wp14:anchorId="3FD5F601" wp14:editId="61501525">
+            <wp:extent cx="2762250" cy="1704975"/>
+            <wp:effectExtent l="0" t="0" r="0" b="9525"/>
+            <wp:docPr id="20" name="Picture 20"/>
+            <wp:cNvGraphicFramePr>
+              <a:graphicFrameLocks xmlns:a="http://schemas.openxmlformats.org/drawingml/2006/main" noChangeAspect="1"/>
+            </wp:cNvGraphicFramePr>
+            <a:graphic xmlns:a="http://schemas.openxmlformats.org/drawingml/2006/main">
+              <a:graphicData uri="http://schemas.openxmlformats.org/drawingml/2006/picture">
+                <pic:pic xmlns:pic="http://schemas.openxmlformats.org/drawingml/2006/picture">
+                  <pic:nvPicPr>
+                    <pic:cNvPr id="1" name=""/>
+                    <pic:cNvPicPr/>
+                  </pic:nvPicPr>
+                  <pic:blipFill>
+                    <a:blip r:embed="rId20"/>
+                    <a:stretch>
+                      <a:fillRect/>
+                    </a:stretch>
+                  </pic:blipFill>
+                  <pic:spPr>
+                    <a:xfrm>
+                      <a:off x="0" y="0"/>
+                      <a:ext cx="2762250" cy="1704975"/>
+                    </a:xfrm>
+                    <a:prstGeom prst="rect">
+                      <a:avLst/>
+                    </a:prstGeom>
+                  </pic:spPr>
+                </pic:pic>
+              </a:graphicData>
+            </a:graphic>
+          </wp:inline>
+        </w:drawing>
+      </w:r>
+    </w:p>
+    <w:p/>
+    <w:p>
+      <w:pPr>
+        <w:pStyle w:val="Heading2"/>
+      </w:pPr>
+      <w:r>
+        <w:t>Test 6</w:t>
+      </w:r>
+    </w:p>
+    <w:p>
+      <w:r>
+        <w:t>Test: Is winning possible</w:t>
+      </w:r>
+    </w:p>
+    <w:p>
+      <w:r>
+        <w:t>Description: When all crates are present on the diamond tiles, does this trigger a win condition</w:t>
+      </w:r>
+    </w:p>
+    <w:p>
+      <w:r>
+        <w:t>Result: Successful, the program detects a win and triggers the correct response</w:t>
+      </w:r>
+    </w:p>
+    <w:p>
+      <w:r>
+        <w:t xml:space="preserve">Evidence: Before </w:t>
+      </w:r>
+      <w:r>
+        <w:t>crate is moved onto diamond</w:t>
+      </w:r>
+    </w:p>
+    <w:p>
+      <w:r>
+        <w:rPr>
+          <w:noProof/>
+        </w:rPr>
+        <w:lastRenderedPageBreak/>
+        <w:drawing>
+          <wp:inline distT="0" distB="0" distL="0" distR="0" wp14:anchorId="3CB819B0" wp14:editId="4E1E5DD4">
+            <wp:extent cx="2447925" cy="1971675"/>
+            <wp:effectExtent l="0" t="0" r="9525" b="9525"/>
+            <wp:docPr id="21" name="Picture 21"/>
+            <wp:cNvGraphicFramePr>
+              <a:graphicFrameLocks xmlns:a="http://schemas.openxmlformats.org/drawingml/2006/main" noChangeAspect="1"/>
+            </wp:cNvGraphicFramePr>
+            <a:graphic xmlns:a="http://schemas.openxmlformats.org/drawingml/2006/main">
+              <a:graphicData uri="http://schemas.openxmlformats.org/drawingml/2006/picture">
+                <pic:pic xmlns:pic="http://schemas.openxmlformats.org/drawingml/2006/picture">
+                  <pic:nvPicPr>
+                    <pic:cNvPr id="1" name=""/>
+                    <pic:cNvPicPr/>
+                  </pic:nvPicPr>
+                  <pic:blipFill>
+                    <a:blip r:embed="rId21"/>
+                    <a:stretch>
+                      <a:fillRect/>
+                    </a:stretch>
+                  </pic:blipFill>
+                  <pic:spPr>
+                    <a:xfrm>
+                      <a:off x="0" y="0"/>
+                      <a:ext cx="2447925" cy="1971675"/>
+                    </a:xfrm>
+                    <a:prstGeom prst="rect">
+                      <a:avLst/>
+                    </a:prstGeom>
+                  </pic:spPr>
+                </pic:pic>
+              </a:graphicData>
+            </a:graphic>
+          </wp:inline>
+        </w:drawing>
+      </w:r>
+    </w:p>
+    <w:p>
+      <w:r>
+        <w:t>After crate is moved onto diamond tile</w:t>
+      </w:r>
+    </w:p>
+    <w:p>
+      <w:r>
+        <w:rPr>
+          <w:noProof/>
+        </w:rPr>
+        <w:drawing>
+          <wp:inline distT="0" distB="0" distL="0" distR="0" wp14:anchorId="274E9CC2" wp14:editId="7B713668">
+            <wp:extent cx="4572000" cy="3905250"/>
+            <wp:effectExtent l="0" t="0" r="0" b="0"/>
+            <wp:docPr id="22" name="Picture 22"/>
+            <wp:cNvGraphicFramePr>
+              <a:graphicFrameLocks xmlns:a="http://schemas.openxmlformats.org/drawingml/2006/main" noChangeAspect="1"/>
+            </wp:cNvGraphicFramePr>
+            <a:graphic xmlns:a="http://schemas.openxmlformats.org/drawingml/2006/main">
+              <a:graphicData uri="http://schemas.openxmlformats.org/drawingml/2006/picture">
+                <pic:pic xmlns:pic="http://schemas.openxmlformats.org/drawingml/2006/picture">
+                  <pic:nvPicPr>
+                    <pic:cNvPr id="1" name=""/>
+                    <pic:cNvPicPr/>
+                  </pic:nvPicPr>
+                  <pic:blipFill>
+                    <a:blip r:embed="rId22"/>
+                    <a:stretch>
+                      <a:fillRect/>
+                    </a:stretch>
+                  </pic:blipFill>
+                  <pic:spPr>
+                    <a:xfrm>
+                      <a:off x="0" y="0"/>
+                      <a:ext cx="4572000" cy="3905250"/>
+                    </a:xfrm>
+                    <a:prstGeom prst="rect">
+                      <a:avLst/>
+                    </a:prstGeom>
+                  </pic:spPr>
+                </pic:pic>
+              </a:graphicData>
+            </a:graphic>
+          </wp:inline>
+        </w:drawing>
+      </w:r>
+    </w:p>
+    <w:p/>
+    <w:p>
+      <w:pPr>
+        <w:pStyle w:val="Heading2"/>
+      </w:pPr>
+      <w:r>
+        <w:t>Test 7</w:t>
+      </w:r>
+    </w:p>
+    <w:p>
+      <w:r>
+        <w:t>Test: Can the level be reset</w:t>
+      </w:r>
+    </w:p>
+    <w:p>
+      <w:r>
+        <w:t>Description: When the “Reset Level” button is pressed during gameplay</w:t>
+      </w:r>
+    </w:p>
+    <w:p>
+      <w:r>
+        <w:t>Result: Successful, the game is reset</w:t>
+      </w:r>
+    </w:p>
+    <w:p>
+      <w:r>
+        <w:t>Evidence: Before button is clicked</w:t>
+      </w:r>
+    </w:p>
+    <w:p>
+      <w:r>
+        <w:rPr>
+          <w:noProof/>
+        </w:rPr>
+        <w:lastRenderedPageBreak/>
+        <w:drawing>
+          <wp:inline distT="0" distB="0" distL="0" distR="0" wp14:anchorId="4FB60C9F" wp14:editId="05B70A28">
+            <wp:extent cx="5731510" cy="3263900"/>
+            <wp:effectExtent l="0" t="0" r="2540" b="0"/>
+            <wp:docPr id="23" name="Picture 23"/>
+            <wp:cNvGraphicFramePr>
+              <a:graphicFrameLocks xmlns:a="http://schemas.openxmlformats.org/drawingml/2006/main" noChangeAspect="1"/>
+            </wp:cNvGraphicFramePr>
+            <a:graphic xmlns:a="http://schemas.openxmlformats.org/drawingml/2006/main">
+              <a:graphicData uri="http://schemas.openxmlformats.org/drawingml/2006/picture">
+                <pic:pic xmlns:pic="http://schemas.openxmlformats.org/drawingml/2006/picture">
+                  <pic:nvPicPr>
+                    <pic:cNvPr id="1" name=""/>
+                    <pic:cNvPicPr/>
+                  </pic:nvPicPr>
+                  <pic:blipFill>
+                    <a:blip r:embed="rId23"/>
+                    <a:stretch>
+                      <a:fillRect/>
+                    </a:stretch>
+                  </pic:blipFill>
+                  <pic:spPr>
+                    <a:xfrm>
+                      <a:off x="0" y="0"/>
+                      <a:ext cx="5731510" cy="3263900"/>
+                    </a:xfrm>
+                    <a:prstGeom prst="rect">
+                      <a:avLst/>
+                    </a:prstGeom>
+                  </pic:spPr>
+                </pic:pic>
+              </a:graphicData>
+            </a:graphic>
+          </wp:inline>
+        </w:drawing>
+      </w:r>
+    </w:p>
+    <w:p>
+      <w:r>
+        <w:t>After button is clicked</w:t>
+      </w:r>
+    </w:p>
+    <w:p>
+      <w:r>
+        <w:rPr>
+          <w:noProof/>
+        </w:rPr>
+        <w:drawing>
+          <wp:inline distT="0" distB="0" distL="0" distR="0" wp14:anchorId="630808BA" wp14:editId="0E55AB77">
+            <wp:extent cx="5731510" cy="3284220"/>
+            <wp:effectExtent l="0" t="0" r="2540" b="0"/>
+            <wp:docPr id="24" name="Picture 24"/>
+            <wp:cNvGraphicFramePr>
+              <a:graphicFrameLocks xmlns:a="http://schemas.openxmlformats.org/drawingml/2006/main" noChangeAspect="1"/>
+            </wp:cNvGraphicFramePr>
+            <a:graphic xmlns:a="http://schemas.openxmlformats.org/drawingml/2006/main">
+              <a:graphicData uri="http://schemas.openxmlformats.org/drawingml/2006/picture">
+                <pic:pic xmlns:pic="http://schemas.openxmlformats.org/drawingml/2006/picture">
+                  <pic:nvPicPr>
+                    <pic:cNvPr id="1" name=""/>
+                    <pic:cNvPicPr/>
+                  </pic:nvPicPr>
+                  <pic:blipFill>
+                    <a:blip r:embed="rId24"/>
+                    <a:stretch>
+                      <a:fillRect/>
+                    </a:stretch>
+                  </pic:blipFill>
+                  <pic:spPr>
+                    <a:xfrm>
+                      <a:off x="0" y="0"/>
+                      <a:ext cx="5731510" cy="3284220"/>
+                    </a:xfrm>
+                    <a:prstGeom prst="rect">
+                      <a:avLst/>
+                    </a:prstGeom>
+                  </pic:spPr>
+                </pic:pic>
+              </a:graphicData>
+            </a:graphic>
+          </wp:inline>
+        </w:drawing>
+      </w:r>
+    </w:p>
+    <w:p>
+      <w:pPr>
+        <w:pStyle w:val="Heading2"/>
+      </w:pPr>
+      <w:r>
+        <w:t>Test 8</w:t>
+      </w:r>
+    </w:p>
+    <w:p>
+      <w:r>
+        <w:t>Test: Can the player quit to main menu</w:t>
+      </w:r>
+    </w:p>
+    <w:p>
+      <w:r>
+        <w:t>Description: IF the player pressed the “Main Menu” button during gameplay, does the program quit the level and return to the main menu</w:t>
+      </w:r>
+    </w:p>
+    <w:p>
+      <w:r>
+        <w:t xml:space="preserve">Result: Successful, the level is </w:t>
+      </w:r>
+      <w:proofErr w:type="gramStart"/>
+      <w:r>
+        <w:t>unloaded</w:t>
+      </w:r>
+      <w:proofErr w:type="gramEnd"/>
+      <w:r>
+        <w:t xml:space="preserve"> and the player is returned to the main menu</w:t>
+      </w:r>
+    </w:p>
+    <w:p>
+      <w:r>
+        <w:t>Evidence: Before Button is clicked</w:t>
+      </w:r>
+    </w:p>
+    <w:p>
+      <w:r>
+        <w:rPr>
+          <w:noProof/>
+        </w:rPr>
+        <w:lastRenderedPageBreak/>
+        <w:drawing>
+          <wp:inline distT="0" distB="0" distL="0" distR="0" wp14:anchorId="2E0A85B7" wp14:editId="769DA7CB">
+            <wp:extent cx="5731510" cy="3316605"/>
+            <wp:effectExtent l="0" t="0" r="2540" b="0"/>
+            <wp:docPr id="25" name="Picture 25"/>
+            <wp:cNvGraphicFramePr>
+              <a:graphicFrameLocks xmlns:a="http://schemas.openxmlformats.org/drawingml/2006/main" noChangeAspect="1"/>
+            </wp:cNvGraphicFramePr>
+            <a:graphic xmlns:a="http://schemas.openxmlformats.org/drawingml/2006/main">
+              <a:graphicData uri="http://schemas.openxmlformats.org/drawingml/2006/picture">
+                <pic:pic xmlns:pic="http://schemas.openxmlformats.org/drawingml/2006/picture">
+                  <pic:nvPicPr>
+                    <pic:cNvPr id="1" name=""/>
+                    <pic:cNvPicPr/>
+                  </pic:nvPicPr>
+                  <pic:blipFill>
+                    <a:blip r:embed="rId25"/>
+                    <a:stretch>
+                      <a:fillRect/>
+                    </a:stretch>
+                  </pic:blipFill>
+                  <pic:spPr>
+                    <a:xfrm>
+                      <a:off x="0" y="0"/>
+                      <a:ext cx="5731510" cy="3316605"/>
+                    </a:xfrm>
+                    <a:prstGeom prst="rect">
+                      <a:avLst/>
+                    </a:prstGeom>
+                  </pic:spPr>
+                </pic:pic>
+              </a:graphicData>
+            </a:graphic>
+          </wp:inline>
+        </w:drawing>
+      </w:r>
+    </w:p>
+    <w:p>
+      <w:r>
+        <w:t>After Button is clicked</w:t>
+      </w:r>
+    </w:p>
+    <w:p>
       <w:bookmarkStart w:id="0" w:name="_GoBack"/>
       <w:bookmarkEnd w:id="0"/>
+      <w:r>
+        <w:rPr>
+          <w:noProof/>
+        </w:rPr>
+        <w:drawing>
+          <wp:inline distT="0" distB="0" distL="0" distR="0" wp14:anchorId="765ACC8C" wp14:editId="2A677FCE">
+            <wp:extent cx="4572000" cy="3810000"/>
+            <wp:effectExtent l="0" t="0" r="0" b="0"/>
+            <wp:docPr id="26" name="Picture 26"/>
+            <wp:cNvGraphicFramePr>
+              <a:graphicFrameLocks xmlns:a="http://schemas.openxmlformats.org/drawingml/2006/main" noChangeAspect="1"/>
+            </wp:cNvGraphicFramePr>
+            <a:graphic xmlns:a="http://schemas.openxmlformats.org/drawingml/2006/main">
+              <a:graphicData uri="http://schemas.openxmlformats.org/drawingml/2006/picture">
+                <pic:pic xmlns:pic="http://schemas.openxmlformats.org/drawingml/2006/picture">
+                  <pic:nvPicPr>
+                    <pic:cNvPr id="1" name=""/>
+                    <pic:cNvPicPr/>
+                  </pic:nvPicPr>
+                  <pic:blipFill>
+                    <a:blip r:embed="rId26"/>
+                    <a:stretch>
+                      <a:fillRect/>
+                    </a:stretch>
+                  </pic:blipFill>
+                  <pic:spPr>
+                    <a:xfrm>
+                      <a:off x="0" y="0"/>
+                      <a:ext cx="4572000" cy="3810000"/>
+                    </a:xfrm>
+                    <a:prstGeom prst="rect">
+                      <a:avLst/>
+                    </a:prstGeom>
+                  </pic:spPr>
+                </pic:pic>
+              </a:graphicData>
+            </a:graphic>
+          </wp:inline>
+        </w:drawing>
+      </w:r>
     </w:p>
     <w:sectPr>
       <w:pgSz w:w="11906" w:h="16838"/>
@@ -764,6 +1925,28 @@
       <w:szCs w:val="26"/>
     </w:rPr>
   </w:style>
+  <w:style w:type="paragraph" w:styleId="Heading3">
+    <w:name w:val="heading 3"/>
+    <w:basedOn w:val="Normal"/>
+    <w:next w:val="Normal"/>
+    <w:link w:val="Heading3Char"/>
+    <w:uiPriority w:val="9"/>
+    <w:unhideWhenUsed/>
+    <w:qFormat/>
+    <w:rsid w:val="00475F94"/>
+    <w:pPr>
+      <w:keepNext/>
+      <w:keepLines/>
+      <w:spacing w:before="40" w:after="0"/>
+      <w:outlineLvl w:val="2"/>
+    </w:pPr>
+    <w:rPr>
+      <w:rFonts w:asciiTheme="majorHAnsi" w:eastAsiaTheme="majorEastAsia" w:hAnsiTheme="majorHAnsi" w:cstheme="majorBidi"/>
+      <w:color w:val="1F3763" w:themeColor="accent1" w:themeShade="7F"/>
+      <w:sz w:val="24"/>
+      <w:szCs w:val="24"/>
+    </w:rPr>
+  </w:style>
   <w:style w:type="character" w:default="1" w:styleId="DefaultParagraphFont">
     <w:name w:val="Default Paragraph Font"/>
     <w:uiPriority w:val="1"/>
@@ -849,6 +2032,19 @@
       <w:color w:val="2F5496" w:themeColor="accent1" w:themeShade="BF"/>
       <w:sz w:val="26"/>
       <w:szCs w:val="26"/>
+    </w:rPr>
+  </w:style>
+  <w:style w:type="character" w:customStyle="1" w:styleId="Heading3Char">
+    <w:name w:val="Heading 3 Char"/>
+    <w:basedOn w:val="DefaultParagraphFont"/>
+    <w:link w:val="Heading3"/>
+    <w:uiPriority w:val="9"/>
+    <w:rsid w:val="00475F94"/>
+    <w:rPr>
+      <w:rFonts w:asciiTheme="majorHAnsi" w:eastAsiaTheme="majorEastAsia" w:hAnsiTheme="majorHAnsi" w:cstheme="majorBidi"/>
+      <w:color w:val="1F3763" w:themeColor="accent1" w:themeShade="7F"/>
+      <w:sz w:val="24"/>
+      <w:szCs w:val="24"/>
     </w:rPr>
   </w:style>
 </w:styles>

</xml_diff>

<commit_message>
Fixed a bug found from Test Plan
</commit_message>
<xml_diff>
--- a/Sokoban4/TestPlan.docx
+++ b/Sokoban4/TestPlan.docx
@@ -16,6 +16,1023 @@
         <w:br w:type="page"/>
       </w:r>
     </w:p>
+    <w:sdt>
+      <w:sdtPr>
+        <w:id w:val="1258789639"/>
+        <w:docPartObj>
+          <w:docPartGallery w:val="Table of Contents"/>
+          <w:docPartUnique/>
+        </w:docPartObj>
+      </w:sdtPr>
+      <w:sdtEndPr>
+        <w:rPr>
+          <w:rFonts w:asciiTheme="minorHAnsi" w:eastAsiaTheme="minorHAnsi" w:hAnsiTheme="minorHAnsi" w:cstheme="minorBidi"/>
+          <w:b/>
+          <w:bCs/>
+          <w:noProof/>
+          <w:color w:val="auto"/>
+          <w:sz w:val="22"/>
+          <w:szCs w:val="22"/>
+          <w:lang w:val="en-GB"/>
+        </w:rPr>
+      </w:sdtEndPr>
+      <w:sdtContent>
+        <w:p>
+          <w:pPr>
+            <w:pStyle w:val="TOCHeading"/>
+          </w:pPr>
+          <w:r>
+            <w:t>Contents</w:t>
+          </w:r>
+        </w:p>
+        <w:p>
+          <w:pPr>
+            <w:pStyle w:val="TOC1"/>
+            <w:tabs>
+              <w:tab w:val="right" w:leader="dot" w:pos="9016"/>
+            </w:tabs>
+            <w:rPr>
+              <w:noProof/>
+            </w:rPr>
+          </w:pPr>
+          <w:r>
+            <w:rPr>
+              <w:b/>
+              <w:bCs/>
+              <w:noProof/>
+            </w:rPr>
+            <w:fldChar w:fldCharType="begin"/>
+          </w:r>
+          <w:r>
+            <w:rPr>
+              <w:b/>
+              <w:bCs/>
+              <w:noProof/>
+            </w:rPr>
+            <w:instrText xml:space="preserve"> TOC \o "1-3" \h \z \u </w:instrText>
+          </w:r>
+          <w:r>
+            <w:rPr>
+              <w:b/>
+              <w:bCs/>
+              <w:noProof/>
+            </w:rPr>
+            <w:fldChar w:fldCharType="separate"/>
+          </w:r>
+          <w:hyperlink w:anchor="_Toc534979792" w:history="1">
+            <w:r>
+              <w:rPr>
+                <w:rStyle w:val="Hyperlink"/>
+                <w:noProof/>
+              </w:rPr>
+              <w:t>Non-Gameplay Related</w:t>
+            </w:r>
+            <w:r>
+              <w:rPr>
+                <w:noProof/>
+                <w:webHidden/>
+              </w:rPr>
+              <w:tab/>
+            </w:r>
+            <w:r>
+              <w:rPr>
+                <w:noProof/>
+                <w:webHidden/>
+              </w:rPr>
+              <w:fldChar w:fldCharType="begin"/>
+            </w:r>
+            <w:r>
+              <w:rPr>
+                <w:noProof/>
+                <w:webHidden/>
+              </w:rPr>
+              <w:instrText xml:space="preserve"> PAGEREF _Toc534979792 \h </w:instrText>
+            </w:r>
+            <w:r>
+              <w:rPr>
+                <w:noProof/>
+                <w:webHidden/>
+              </w:rPr>
+            </w:r>
+            <w:r>
+              <w:rPr>
+                <w:noProof/>
+                <w:webHidden/>
+              </w:rPr>
+              <w:fldChar w:fldCharType="separate"/>
+            </w:r>
+            <w:r>
+              <w:rPr>
+                <w:noProof/>
+                <w:webHidden/>
+              </w:rPr>
+              <w:t>3</w:t>
+            </w:r>
+            <w:r>
+              <w:rPr>
+                <w:noProof/>
+                <w:webHidden/>
+              </w:rPr>
+              <w:fldChar w:fldCharType="end"/>
+            </w:r>
+          </w:hyperlink>
+        </w:p>
+        <w:p>
+          <w:pPr>
+            <w:pStyle w:val="TOC2"/>
+            <w:tabs>
+              <w:tab w:val="right" w:leader="dot" w:pos="9016"/>
+            </w:tabs>
+            <w:rPr>
+              <w:noProof/>
+            </w:rPr>
+          </w:pPr>
+          <w:hyperlink w:anchor="_Toc534979793" w:history="1">
+            <w:r>
+              <w:rPr>
+                <w:rStyle w:val="Hyperlink"/>
+                <w:noProof/>
+              </w:rPr>
+              <w:t>Test 1</w:t>
+            </w:r>
+            <w:r>
+              <w:rPr>
+                <w:noProof/>
+                <w:webHidden/>
+              </w:rPr>
+              <w:tab/>
+            </w:r>
+            <w:r>
+              <w:rPr>
+                <w:noProof/>
+                <w:webHidden/>
+              </w:rPr>
+              <w:fldChar w:fldCharType="begin"/>
+            </w:r>
+            <w:r>
+              <w:rPr>
+                <w:noProof/>
+                <w:webHidden/>
+              </w:rPr>
+              <w:instrText xml:space="preserve"> PAGEREF _Toc534979793 \h </w:instrText>
+            </w:r>
+            <w:r>
+              <w:rPr>
+                <w:noProof/>
+                <w:webHidden/>
+              </w:rPr>
+            </w:r>
+            <w:r>
+              <w:rPr>
+                <w:noProof/>
+                <w:webHidden/>
+              </w:rPr>
+              <w:fldChar w:fldCharType="separate"/>
+            </w:r>
+            <w:r>
+              <w:rPr>
+                <w:noProof/>
+                <w:webHidden/>
+              </w:rPr>
+              <w:t>3</w:t>
+            </w:r>
+            <w:r>
+              <w:rPr>
+                <w:noProof/>
+                <w:webHidden/>
+              </w:rPr>
+              <w:fldChar w:fldCharType="end"/>
+            </w:r>
+          </w:hyperlink>
+        </w:p>
+        <w:p>
+          <w:pPr>
+            <w:pStyle w:val="TOC2"/>
+            <w:tabs>
+              <w:tab w:val="right" w:leader="dot" w:pos="9016"/>
+            </w:tabs>
+            <w:rPr>
+              <w:noProof/>
+            </w:rPr>
+          </w:pPr>
+          <w:hyperlink w:anchor="_Toc534979794" w:history="1">
+            <w:r>
+              <w:rPr>
+                <w:rStyle w:val="Hyperlink"/>
+                <w:noProof/>
+              </w:rPr>
+              <w:t>Test 2</w:t>
+            </w:r>
+            <w:r>
+              <w:rPr>
+                <w:noProof/>
+                <w:webHidden/>
+              </w:rPr>
+              <w:tab/>
+            </w:r>
+            <w:r>
+              <w:rPr>
+                <w:noProof/>
+                <w:webHidden/>
+              </w:rPr>
+              <w:fldChar w:fldCharType="begin"/>
+            </w:r>
+            <w:r>
+              <w:rPr>
+                <w:noProof/>
+                <w:webHidden/>
+              </w:rPr>
+              <w:instrText xml:space="preserve"> PAGEREF _Toc534979794 \h </w:instrText>
+            </w:r>
+            <w:r>
+              <w:rPr>
+                <w:noProof/>
+                <w:webHidden/>
+              </w:rPr>
+            </w:r>
+            <w:r>
+              <w:rPr>
+                <w:noProof/>
+                <w:webHidden/>
+              </w:rPr>
+              <w:fldChar w:fldCharType="separate"/>
+            </w:r>
+            <w:r>
+              <w:rPr>
+                <w:noProof/>
+                <w:webHidden/>
+              </w:rPr>
+              <w:t>3</w:t>
+            </w:r>
+            <w:r>
+              <w:rPr>
+                <w:noProof/>
+                <w:webHidden/>
+              </w:rPr>
+              <w:fldChar w:fldCharType="end"/>
+            </w:r>
+          </w:hyperlink>
+        </w:p>
+        <w:p>
+          <w:pPr>
+            <w:pStyle w:val="TOC2"/>
+            <w:tabs>
+              <w:tab w:val="right" w:leader="dot" w:pos="9016"/>
+            </w:tabs>
+            <w:rPr>
+              <w:noProof/>
+            </w:rPr>
+          </w:pPr>
+          <w:hyperlink w:anchor="_Toc534979795" w:history="1">
+            <w:r>
+              <w:rPr>
+                <w:rStyle w:val="Hyperlink"/>
+                <w:noProof/>
+              </w:rPr>
+              <w:t>Test 3</w:t>
+            </w:r>
+            <w:r>
+              <w:rPr>
+                <w:noProof/>
+                <w:webHidden/>
+              </w:rPr>
+              <w:tab/>
+            </w:r>
+            <w:r>
+              <w:rPr>
+                <w:noProof/>
+                <w:webHidden/>
+              </w:rPr>
+              <w:fldChar w:fldCharType="begin"/>
+            </w:r>
+            <w:r>
+              <w:rPr>
+                <w:noProof/>
+                <w:webHidden/>
+              </w:rPr>
+              <w:instrText xml:space="preserve"> PAGEREF _Toc534979795 \h </w:instrText>
+            </w:r>
+            <w:r>
+              <w:rPr>
+                <w:noProof/>
+                <w:webHidden/>
+              </w:rPr>
+            </w:r>
+            <w:r>
+              <w:rPr>
+                <w:noProof/>
+                <w:webHidden/>
+              </w:rPr>
+              <w:fldChar w:fldCharType="separate"/>
+            </w:r>
+            <w:r>
+              <w:rPr>
+                <w:noProof/>
+                <w:webHidden/>
+              </w:rPr>
+              <w:t>3</w:t>
+            </w:r>
+            <w:r>
+              <w:rPr>
+                <w:noProof/>
+                <w:webHidden/>
+              </w:rPr>
+              <w:fldChar w:fldCharType="end"/>
+            </w:r>
+          </w:hyperlink>
+        </w:p>
+        <w:p>
+          <w:pPr>
+            <w:pStyle w:val="TOC2"/>
+            <w:tabs>
+              <w:tab w:val="right" w:leader="dot" w:pos="9016"/>
+            </w:tabs>
+            <w:rPr>
+              <w:noProof/>
+            </w:rPr>
+          </w:pPr>
+          <w:hyperlink w:anchor="_Toc534979796" w:history="1">
+            <w:r>
+              <w:rPr>
+                <w:rStyle w:val="Hyperlink"/>
+                <w:noProof/>
+              </w:rPr>
+              <w:t>Test 4</w:t>
+            </w:r>
+            <w:r>
+              <w:rPr>
+                <w:noProof/>
+                <w:webHidden/>
+              </w:rPr>
+              <w:tab/>
+            </w:r>
+            <w:r>
+              <w:rPr>
+                <w:noProof/>
+                <w:webHidden/>
+              </w:rPr>
+              <w:fldChar w:fldCharType="begin"/>
+            </w:r>
+            <w:r>
+              <w:rPr>
+                <w:noProof/>
+                <w:webHidden/>
+              </w:rPr>
+              <w:instrText xml:space="preserve"> PAGEREF _Toc534979796 \h </w:instrText>
+            </w:r>
+            <w:r>
+              <w:rPr>
+                <w:noProof/>
+                <w:webHidden/>
+              </w:rPr>
+            </w:r>
+            <w:r>
+              <w:rPr>
+                <w:noProof/>
+                <w:webHidden/>
+              </w:rPr>
+              <w:fldChar w:fldCharType="separate"/>
+            </w:r>
+            <w:r>
+              <w:rPr>
+                <w:noProof/>
+                <w:webHidden/>
+              </w:rPr>
+              <w:t>5</w:t>
+            </w:r>
+            <w:r>
+              <w:rPr>
+                <w:noProof/>
+                <w:webHidden/>
+              </w:rPr>
+              <w:fldChar w:fldCharType="end"/>
+            </w:r>
+          </w:hyperlink>
+        </w:p>
+        <w:p>
+          <w:pPr>
+            <w:pStyle w:val="TOC1"/>
+            <w:tabs>
+              <w:tab w:val="right" w:leader="dot" w:pos="9016"/>
+            </w:tabs>
+            <w:rPr>
+              <w:noProof/>
+            </w:rPr>
+          </w:pPr>
+          <w:hyperlink w:anchor="_Toc534979797" w:history="1">
+            <w:r>
+              <w:rPr>
+                <w:rStyle w:val="Hyperlink"/>
+                <w:noProof/>
+              </w:rPr>
+              <w:t>Gameplay Related</w:t>
+            </w:r>
+            <w:r>
+              <w:rPr>
+                <w:noProof/>
+                <w:webHidden/>
+              </w:rPr>
+              <w:tab/>
+            </w:r>
+            <w:r>
+              <w:rPr>
+                <w:noProof/>
+                <w:webHidden/>
+              </w:rPr>
+              <w:fldChar w:fldCharType="begin"/>
+            </w:r>
+            <w:r>
+              <w:rPr>
+                <w:noProof/>
+                <w:webHidden/>
+              </w:rPr>
+              <w:instrText xml:space="preserve"> PAGEREF _Toc534979797 \h </w:instrText>
+            </w:r>
+            <w:r>
+              <w:rPr>
+                <w:noProof/>
+                <w:webHidden/>
+              </w:rPr>
+            </w:r>
+            <w:r>
+              <w:rPr>
+                <w:noProof/>
+                <w:webHidden/>
+              </w:rPr>
+              <w:fldChar w:fldCharType="separate"/>
+            </w:r>
+            <w:r>
+              <w:rPr>
+                <w:noProof/>
+                <w:webHidden/>
+              </w:rPr>
+              <w:t>6</w:t>
+            </w:r>
+            <w:r>
+              <w:rPr>
+                <w:noProof/>
+                <w:webHidden/>
+              </w:rPr>
+              <w:fldChar w:fldCharType="end"/>
+            </w:r>
+          </w:hyperlink>
+        </w:p>
+        <w:p>
+          <w:pPr>
+            <w:pStyle w:val="TOC2"/>
+            <w:tabs>
+              <w:tab w:val="right" w:leader="dot" w:pos="9016"/>
+            </w:tabs>
+            <w:rPr>
+              <w:noProof/>
+            </w:rPr>
+          </w:pPr>
+          <w:hyperlink w:anchor="_Toc534979798" w:history="1">
+            <w:r>
+              <w:rPr>
+                <w:rStyle w:val="Hyperlink"/>
+                <w:noProof/>
+              </w:rPr>
+              <w:t>Test 1</w:t>
+            </w:r>
+            <w:r>
+              <w:rPr>
+                <w:noProof/>
+                <w:webHidden/>
+              </w:rPr>
+              <w:tab/>
+            </w:r>
+            <w:r>
+              <w:rPr>
+                <w:noProof/>
+                <w:webHidden/>
+              </w:rPr>
+              <w:fldChar w:fldCharType="begin"/>
+            </w:r>
+            <w:r>
+              <w:rPr>
+                <w:noProof/>
+                <w:webHidden/>
+              </w:rPr>
+              <w:instrText xml:space="preserve"> PAGEREF _Toc534979798 \h </w:instrText>
+            </w:r>
+            <w:r>
+              <w:rPr>
+                <w:noProof/>
+                <w:webHidden/>
+              </w:rPr>
+            </w:r>
+            <w:r>
+              <w:rPr>
+                <w:noProof/>
+                <w:webHidden/>
+              </w:rPr>
+              <w:fldChar w:fldCharType="separate"/>
+            </w:r>
+            <w:r>
+              <w:rPr>
+                <w:noProof/>
+                <w:webHidden/>
+              </w:rPr>
+              <w:t>6</w:t>
+            </w:r>
+            <w:r>
+              <w:rPr>
+                <w:noProof/>
+                <w:webHidden/>
+              </w:rPr>
+              <w:fldChar w:fldCharType="end"/>
+            </w:r>
+          </w:hyperlink>
+        </w:p>
+        <w:p>
+          <w:pPr>
+            <w:pStyle w:val="TOC2"/>
+            <w:tabs>
+              <w:tab w:val="right" w:leader="dot" w:pos="9016"/>
+            </w:tabs>
+            <w:rPr>
+              <w:noProof/>
+            </w:rPr>
+          </w:pPr>
+          <w:hyperlink w:anchor="_Toc534979799" w:history="1">
+            <w:r>
+              <w:rPr>
+                <w:rStyle w:val="Hyperlink"/>
+                <w:noProof/>
+              </w:rPr>
+              <w:t>Test 2</w:t>
+            </w:r>
+            <w:r>
+              <w:rPr>
+                <w:noProof/>
+                <w:webHidden/>
+              </w:rPr>
+              <w:tab/>
+            </w:r>
+            <w:r>
+              <w:rPr>
+                <w:noProof/>
+                <w:webHidden/>
+              </w:rPr>
+              <w:fldChar w:fldCharType="begin"/>
+            </w:r>
+            <w:r>
+              <w:rPr>
+                <w:noProof/>
+                <w:webHidden/>
+              </w:rPr>
+              <w:instrText xml:space="preserve"> PAGEREF _Toc534979799 \h </w:instrText>
+            </w:r>
+            <w:r>
+              <w:rPr>
+                <w:noProof/>
+                <w:webHidden/>
+              </w:rPr>
+            </w:r>
+            <w:r>
+              <w:rPr>
+                <w:noProof/>
+                <w:webHidden/>
+              </w:rPr>
+              <w:fldChar w:fldCharType="separate"/>
+            </w:r>
+            <w:r>
+              <w:rPr>
+                <w:noProof/>
+                <w:webHidden/>
+              </w:rPr>
+              <w:t>6</w:t>
+            </w:r>
+            <w:r>
+              <w:rPr>
+                <w:noProof/>
+                <w:webHidden/>
+              </w:rPr>
+              <w:fldChar w:fldCharType="end"/>
+            </w:r>
+          </w:hyperlink>
+        </w:p>
+        <w:p>
+          <w:pPr>
+            <w:pStyle w:val="TOC2"/>
+            <w:tabs>
+              <w:tab w:val="right" w:leader="dot" w:pos="9016"/>
+            </w:tabs>
+            <w:rPr>
+              <w:noProof/>
+            </w:rPr>
+          </w:pPr>
+          <w:hyperlink w:anchor="_Toc534979800" w:history="1">
+            <w:r>
+              <w:rPr>
+                <w:rStyle w:val="Hyperlink"/>
+                <w:noProof/>
+              </w:rPr>
+              <w:t>Test 3</w:t>
+            </w:r>
+            <w:r>
+              <w:rPr>
+                <w:noProof/>
+                <w:webHidden/>
+              </w:rPr>
+              <w:tab/>
+            </w:r>
+            <w:r>
+              <w:rPr>
+                <w:noProof/>
+                <w:webHidden/>
+              </w:rPr>
+              <w:fldChar w:fldCharType="begin"/>
+            </w:r>
+            <w:r>
+              <w:rPr>
+                <w:noProof/>
+                <w:webHidden/>
+              </w:rPr>
+              <w:instrText xml:space="preserve"> PAGEREF _Toc534979800 \h </w:instrText>
+            </w:r>
+            <w:r>
+              <w:rPr>
+                <w:noProof/>
+                <w:webHidden/>
+              </w:rPr>
+            </w:r>
+            <w:r>
+              <w:rPr>
+                <w:noProof/>
+                <w:webHidden/>
+              </w:rPr>
+              <w:fldChar w:fldCharType="separate"/>
+            </w:r>
+            <w:r>
+              <w:rPr>
+                <w:noProof/>
+                <w:webHidden/>
+              </w:rPr>
+              <w:t>7</w:t>
+            </w:r>
+            <w:r>
+              <w:rPr>
+                <w:noProof/>
+                <w:webHidden/>
+              </w:rPr>
+              <w:fldChar w:fldCharType="end"/>
+            </w:r>
+          </w:hyperlink>
+        </w:p>
+        <w:p>
+          <w:pPr>
+            <w:pStyle w:val="TOC2"/>
+            <w:tabs>
+              <w:tab w:val="right" w:leader="dot" w:pos="9016"/>
+            </w:tabs>
+            <w:rPr>
+              <w:noProof/>
+            </w:rPr>
+          </w:pPr>
+          <w:hyperlink w:anchor="_Toc534979801" w:history="1">
+            <w:r>
+              <w:rPr>
+                <w:rStyle w:val="Hyperlink"/>
+                <w:noProof/>
+              </w:rPr>
+              <w:t>Test 4</w:t>
+            </w:r>
+            <w:r>
+              <w:rPr>
+                <w:noProof/>
+                <w:webHidden/>
+              </w:rPr>
+              <w:tab/>
+            </w:r>
+            <w:r>
+              <w:rPr>
+                <w:noProof/>
+                <w:webHidden/>
+              </w:rPr>
+              <w:fldChar w:fldCharType="begin"/>
+            </w:r>
+            <w:r>
+              <w:rPr>
+                <w:noProof/>
+                <w:webHidden/>
+              </w:rPr>
+              <w:instrText xml:space="preserve"> PAGEREF _Toc534979801 \h </w:instrText>
+            </w:r>
+            <w:r>
+              <w:rPr>
+                <w:noProof/>
+                <w:webHidden/>
+              </w:rPr>
+            </w:r>
+            <w:r>
+              <w:rPr>
+                <w:noProof/>
+                <w:webHidden/>
+              </w:rPr>
+              <w:fldChar w:fldCharType="separate"/>
+            </w:r>
+            <w:r>
+              <w:rPr>
+                <w:noProof/>
+                <w:webHidden/>
+              </w:rPr>
+              <w:t>7</w:t>
+            </w:r>
+            <w:r>
+              <w:rPr>
+                <w:noProof/>
+                <w:webHidden/>
+              </w:rPr>
+              <w:fldChar w:fldCharType="end"/>
+            </w:r>
+          </w:hyperlink>
+        </w:p>
+        <w:p>
+          <w:pPr>
+            <w:pStyle w:val="TOC2"/>
+            <w:tabs>
+              <w:tab w:val="right" w:leader="dot" w:pos="9016"/>
+            </w:tabs>
+            <w:rPr>
+              <w:noProof/>
+            </w:rPr>
+          </w:pPr>
+          <w:hyperlink w:anchor="_Toc534979802" w:history="1">
+            <w:r>
+              <w:rPr>
+                <w:rStyle w:val="Hyperlink"/>
+                <w:noProof/>
+              </w:rPr>
+              <w:t>Test 5</w:t>
+            </w:r>
+            <w:r>
+              <w:rPr>
+                <w:noProof/>
+                <w:webHidden/>
+              </w:rPr>
+              <w:tab/>
+            </w:r>
+            <w:r>
+              <w:rPr>
+                <w:noProof/>
+                <w:webHidden/>
+              </w:rPr>
+              <w:fldChar w:fldCharType="begin"/>
+            </w:r>
+            <w:r>
+              <w:rPr>
+                <w:noProof/>
+                <w:webHidden/>
+              </w:rPr>
+              <w:instrText xml:space="preserve"> PAGEREF _Toc534979802 \h </w:instrText>
+            </w:r>
+            <w:r>
+              <w:rPr>
+                <w:noProof/>
+                <w:webHidden/>
+              </w:rPr>
+            </w:r>
+            <w:r>
+              <w:rPr>
+                <w:noProof/>
+                <w:webHidden/>
+              </w:rPr>
+              <w:fldChar w:fldCharType="separate"/>
+            </w:r>
+            <w:r>
+              <w:rPr>
+                <w:noProof/>
+                <w:webHidden/>
+              </w:rPr>
+              <w:t>8</w:t>
+            </w:r>
+            <w:r>
+              <w:rPr>
+                <w:noProof/>
+                <w:webHidden/>
+              </w:rPr>
+              <w:fldChar w:fldCharType="end"/>
+            </w:r>
+          </w:hyperlink>
+        </w:p>
+        <w:p>
+          <w:pPr>
+            <w:pStyle w:val="TOC2"/>
+            <w:tabs>
+              <w:tab w:val="right" w:leader="dot" w:pos="9016"/>
+            </w:tabs>
+            <w:rPr>
+              <w:noProof/>
+            </w:rPr>
+          </w:pPr>
+          <w:hyperlink w:anchor="_Toc534979803" w:history="1">
+            <w:r>
+              <w:rPr>
+                <w:rStyle w:val="Hyperlink"/>
+                <w:noProof/>
+              </w:rPr>
+              <w:t>Test 6</w:t>
+            </w:r>
+            <w:r>
+              <w:rPr>
+                <w:noProof/>
+                <w:webHidden/>
+              </w:rPr>
+              <w:tab/>
+            </w:r>
+            <w:r>
+              <w:rPr>
+                <w:noProof/>
+                <w:webHidden/>
+              </w:rPr>
+              <w:fldChar w:fldCharType="begin"/>
+            </w:r>
+            <w:r>
+              <w:rPr>
+                <w:noProof/>
+                <w:webHidden/>
+              </w:rPr>
+              <w:instrText xml:space="preserve"> PAGEREF _Toc534979803 \h </w:instrText>
+            </w:r>
+            <w:r>
+              <w:rPr>
+                <w:noProof/>
+                <w:webHidden/>
+              </w:rPr>
+            </w:r>
+            <w:r>
+              <w:rPr>
+                <w:noProof/>
+                <w:webHidden/>
+              </w:rPr>
+              <w:fldChar w:fldCharType="separate"/>
+            </w:r>
+            <w:r>
+              <w:rPr>
+                <w:noProof/>
+                <w:webHidden/>
+              </w:rPr>
+              <w:t>8</w:t>
+            </w:r>
+            <w:r>
+              <w:rPr>
+                <w:noProof/>
+                <w:webHidden/>
+              </w:rPr>
+              <w:fldChar w:fldCharType="end"/>
+            </w:r>
+          </w:hyperlink>
+        </w:p>
+        <w:p>
+          <w:pPr>
+            <w:pStyle w:val="TOC2"/>
+            <w:tabs>
+              <w:tab w:val="right" w:leader="dot" w:pos="9016"/>
+            </w:tabs>
+            <w:rPr>
+              <w:noProof/>
+            </w:rPr>
+          </w:pPr>
+          <w:hyperlink w:anchor="_Toc534979804" w:history="1">
+            <w:r>
+              <w:rPr>
+                <w:rStyle w:val="Hyperlink"/>
+                <w:noProof/>
+              </w:rPr>
+              <w:t>Test 7</w:t>
+            </w:r>
+            <w:r>
+              <w:rPr>
+                <w:noProof/>
+                <w:webHidden/>
+              </w:rPr>
+              <w:tab/>
+            </w:r>
+            <w:r>
+              <w:rPr>
+                <w:noProof/>
+                <w:webHidden/>
+              </w:rPr>
+              <w:fldChar w:fldCharType="begin"/>
+            </w:r>
+            <w:r>
+              <w:rPr>
+                <w:noProof/>
+                <w:webHidden/>
+              </w:rPr>
+              <w:instrText xml:space="preserve"> PAGEREF _Toc534979804 \h </w:instrText>
+            </w:r>
+            <w:r>
+              <w:rPr>
+                <w:noProof/>
+                <w:webHidden/>
+              </w:rPr>
+            </w:r>
+            <w:r>
+              <w:rPr>
+                <w:noProof/>
+                <w:webHidden/>
+              </w:rPr>
+              <w:fldChar w:fldCharType="separate"/>
+            </w:r>
+            <w:r>
+              <w:rPr>
+                <w:noProof/>
+                <w:webHidden/>
+              </w:rPr>
+              <w:t>9</w:t>
+            </w:r>
+            <w:r>
+              <w:rPr>
+                <w:noProof/>
+                <w:webHidden/>
+              </w:rPr>
+              <w:fldChar w:fldCharType="end"/>
+            </w:r>
+          </w:hyperlink>
+        </w:p>
+        <w:p>
+          <w:pPr>
+            <w:pStyle w:val="TOC2"/>
+            <w:tabs>
+              <w:tab w:val="right" w:leader="dot" w:pos="9016"/>
+            </w:tabs>
+            <w:rPr>
+              <w:noProof/>
+            </w:rPr>
+          </w:pPr>
+          <w:hyperlink w:anchor="_Toc534979805" w:history="1">
+            <w:r>
+              <w:rPr>
+                <w:rStyle w:val="Hyperlink"/>
+                <w:noProof/>
+              </w:rPr>
+              <w:t>Test 8</w:t>
+            </w:r>
+            <w:r>
+              <w:rPr>
+                <w:noProof/>
+                <w:webHidden/>
+              </w:rPr>
+              <w:tab/>
+            </w:r>
+            <w:r>
+              <w:rPr>
+                <w:noProof/>
+                <w:webHidden/>
+              </w:rPr>
+              <w:fldChar w:fldCharType="begin"/>
+            </w:r>
+            <w:r>
+              <w:rPr>
+                <w:noProof/>
+                <w:webHidden/>
+              </w:rPr>
+              <w:instrText xml:space="preserve"> PAGEREF _Toc534979805 \h </w:instrText>
+            </w:r>
+            <w:r>
+              <w:rPr>
+                <w:noProof/>
+                <w:webHidden/>
+              </w:rPr>
+            </w:r>
+            <w:r>
+              <w:rPr>
+                <w:noProof/>
+                <w:webHidden/>
+              </w:rPr>
+              <w:fldChar w:fldCharType="separate"/>
+            </w:r>
+            <w:r>
+              <w:rPr>
+                <w:noProof/>
+                <w:webHidden/>
+              </w:rPr>
+              <w:t>10</w:t>
+            </w:r>
+            <w:r>
+              <w:rPr>
+                <w:noProof/>
+                <w:webHidden/>
+              </w:rPr>
+              <w:fldChar w:fldCharType="end"/>
+            </w:r>
+          </w:hyperlink>
+        </w:p>
+        <w:p>
+          <w:r>
+            <w:rPr>
+              <w:b/>
+              <w:bCs/>
+              <w:noProof/>
+            </w:rPr>
+            <w:fldChar w:fldCharType="end"/>
+          </w:r>
+        </w:p>
+      </w:sdtContent>
+    </w:sdt>
     <w:p/>
     <w:p>
       <w:r>
@@ -26,18 +1043,22 @@
       <w:pPr>
         <w:pStyle w:val="Heading1"/>
       </w:pPr>
+      <w:bookmarkStart w:id="0" w:name="_Toc534979792"/>
       <w:r>
         <w:lastRenderedPageBreak/>
         <w:t>Non-Gameplay Related</w:t>
       </w:r>
+      <w:bookmarkEnd w:id="0"/>
     </w:p>
     <w:p>
       <w:pPr>
         <w:pStyle w:val="Heading2"/>
       </w:pPr>
+      <w:bookmarkStart w:id="1" w:name="_Toc534979793"/>
       <w:r>
         <w:t>Test 1</w:t>
       </w:r>
+      <w:bookmarkEnd w:id="1"/>
     </w:p>
     <w:p>
       <w:r>
@@ -73,52 +1094,10 @@
           <w:noProof/>
         </w:rPr>
         <w:drawing>
-          <wp:inline distT="0" distB="0" distL="0" distR="0" wp14:anchorId="62D15255" wp14:editId="13507208">
+          <wp:inline distT="0" distB="0" distL="0" distR="0" wp14:anchorId="673C2C46" wp14:editId="0A7B7225">
             <wp:extent cx="4362450" cy="733425"/>
             <wp:effectExtent l="0" t="0" r="0" b="9525"/>
             <wp:docPr id="1" name="Picture 1"/>
-            <wp:cNvGraphicFramePr>
-              <a:graphicFrameLocks xmlns:a="http://schemas.openxmlformats.org/drawingml/2006/main" noChangeAspect="1"/>
-            </wp:cNvGraphicFramePr>
-            <a:graphic xmlns:a="http://schemas.openxmlformats.org/drawingml/2006/main">
-              <a:graphicData uri="http://schemas.openxmlformats.org/drawingml/2006/picture">
-                <pic:pic xmlns:pic="http://schemas.openxmlformats.org/drawingml/2006/picture">
-                  <pic:nvPicPr>
-                    <pic:cNvPr id="1" name=""/>
-                    <pic:cNvPicPr/>
-                  </pic:nvPicPr>
-                  <pic:blipFill>
-                    <a:blip r:embed="rId4"/>
-                    <a:stretch>
-                      <a:fillRect/>
-                    </a:stretch>
-                  </pic:blipFill>
-                  <pic:spPr>
-                    <a:xfrm>
-                      <a:off x="0" y="0"/>
-                      <a:ext cx="4362450" cy="733425"/>
-                    </a:xfrm>
-                    <a:prstGeom prst="rect">
-                      <a:avLst/>
-                    </a:prstGeom>
-                  </pic:spPr>
-                </pic:pic>
-              </a:graphicData>
-            </a:graphic>
-          </wp:inline>
-        </w:drawing>
-      </w:r>
-    </w:p>
-    <w:p>
-      <w:r>
-        <w:rPr>
-          <w:noProof/>
-        </w:rPr>
-        <w:drawing>
-          <wp:inline distT="0" distB="0" distL="0" distR="0" wp14:anchorId="0F22FEBD" wp14:editId="48FE3371">
-            <wp:extent cx="3219450" cy="942975"/>
-            <wp:effectExtent l="0" t="0" r="0" b="9525"/>
-            <wp:docPr id="2" name="Picture 2"/>
             <wp:cNvGraphicFramePr>
               <a:graphicFrameLocks xmlns:a="http://schemas.openxmlformats.org/drawingml/2006/main" noChangeAspect="1"/>
             </wp:cNvGraphicFramePr>
@@ -138,7 +1117,7 @@
                   <pic:spPr>
                     <a:xfrm>
                       <a:off x="0" y="0"/>
-                      <a:ext cx="3219450" cy="942975"/>
+                      <a:ext cx="4362450" cy="733425"/>
                     </a:xfrm>
                     <a:prstGeom prst="rect">
                       <a:avLst/>
@@ -152,49 +1131,15 @@
       </w:r>
     </w:p>
     <w:p>
-      <w:pPr>
-        <w:pStyle w:val="Heading2"/>
-      </w:pPr>
-      <w:r>
-        <w:t xml:space="preserve">Test </w:t>
-      </w:r>
-      <w:r>
-        <w:t>2</w:t>
-      </w:r>
-    </w:p>
-    <w:p>
-      <w:r>
-        <w:t>Test: Check Levels are present</w:t>
-      </w:r>
-    </w:p>
-    <w:p>
-      <w:r>
-        <w:t>Description: Check the folder containing the levels to ensure it contains correct level file types.</w:t>
-      </w:r>
-    </w:p>
-    <w:p>
-      <w:r>
-        <w:t xml:space="preserve">Result: </w:t>
-      </w:r>
-      <w:r>
-        <w:t>Does not pass correctly</w:t>
-      </w:r>
-    </w:p>
-    <w:p>
-      <w:r>
-        <w:t>Evidence: Without Level Files</w:t>
-      </w:r>
-    </w:p>
-    <w:p>
       <w:r>
         <w:rPr>
           <w:noProof/>
         </w:rPr>
         <w:drawing>
-          <wp:inline distT="0" distB="0" distL="0" distR="0" wp14:anchorId="1AA424A6" wp14:editId="6D759163">
-            <wp:extent cx="3552825" cy="704850"/>
-            <wp:effectExtent l="0" t="0" r="9525" b="0"/>
-            <wp:docPr id="3" name="Picture 3"/>
+          <wp:inline distT="0" distB="0" distL="0" distR="0" wp14:anchorId="3CD69A75" wp14:editId="0FF04A02">
+            <wp:extent cx="3219450" cy="942975"/>
+            <wp:effectExtent l="0" t="0" r="0" b="9525"/>
+            <wp:docPr id="2" name="Picture 2"/>
             <wp:cNvGraphicFramePr>
               <a:graphicFrameLocks xmlns:a="http://schemas.openxmlformats.org/drawingml/2006/main" noChangeAspect="1"/>
             </wp:cNvGraphicFramePr>
@@ -214,7 +1159,7 @@
                   <pic:spPr>
                     <a:xfrm>
                       <a:off x="0" y="0"/>
-                      <a:ext cx="3552825" cy="704850"/>
+                      <a:ext cx="3219450" cy="942975"/>
                     </a:xfrm>
                     <a:prstGeom prst="rect">
                       <a:avLst/>
@@ -228,8 +1173,39 @@
       </w:r>
     </w:p>
     <w:p>
-      <w:r>
-        <w:t>With Level Files</w:t>
+      <w:pPr>
+        <w:pStyle w:val="Heading2"/>
+      </w:pPr>
+      <w:bookmarkStart w:id="2" w:name="_Toc534979794"/>
+      <w:r>
+        <w:t xml:space="preserve">Test </w:t>
+      </w:r>
+      <w:r>
+        <w:t>2</w:t>
+      </w:r>
+      <w:bookmarkEnd w:id="2"/>
+    </w:p>
+    <w:p>
+      <w:r>
+        <w:t>Test: Check Levels are present</w:t>
+      </w:r>
+    </w:p>
+    <w:p>
+      <w:r>
+        <w:t>Description: Check the folder containing the levels to ensure it contains correct level file types.</w:t>
+      </w:r>
+    </w:p>
+    <w:p>
+      <w:r>
+        <w:t xml:space="preserve">Result: </w:t>
+      </w:r>
+      <w:r>
+        <w:t>Does not pass correctly</w:t>
+      </w:r>
+    </w:p>
+    <w:p>
+      <w:r>
+        <w:t>Evidence: Without Level Files</w:t>
       </w:r>
     </w:p>
     <w:p>
@@ -238,10 +1214,10 @@
           <w:noProof/>
         </w:rPr>
         <w:drawing>
-          <wp:inline distT="0" distB="0" distL="0" distR="0" wp14:anchorId="0EDB7C2F" wp14:editId="1BA6CF43">
-            <wp:extent cx="1714500" cy="323850"/>
-            <wp:effectExtent l="0" t="0" r="0" b="0"/>
-            <wp:docPr id="4" name="Picture 4"/>
+          <wp:inline distT="0" distB="0" distL="0" distR="0" wp14:anchorId="1053D77E" wp14:editId="7B7EA90E">
+            <wp:extent cx="3552825" cy="704850"/>
+            <wp:effectExtent l="0" t="0" r="9525" b="0"/>
+            <wp:docPr id="3" name="Picture 3"/>
             <wp:cNvGraphicFramePr>
               <a:graphicFrameLocks xmlns:a="http://schemas.openxmlformats.org/drawingml/2006/main" noChangeAspect="1"/>
             </wp:cNvGraphicFramePr>
@@ -261,7 +1237,7 @@
                   <pic:spPr>
                     <a:xfrm>
                       <a:off x="0" y="0"/>
-                      <a:ext cx="1714500" cy="323850"/>
+                      <a:ext cx="3552825" cy="704850"/>
                     </a:xfrm>
                     <a:prstGeom prst="rect">
                       <a:avLst/>
@@ -276,41 +1252,7 @@
     </w:p>
     <w:p>
       <w:r>
-        <w:t xml:space="preserve">Solution: </w:t>
-      </w:r>
-      <w:r>
-        <w:t>By putting the code that checks the content of the folder into a separate method, and adding a try-catch it would be possible to catch this error and handle it properly</w:t>
-      </w:r>
-    </w:p>
-    <w:p>
-      <w:pPr>
-        <w:pStyle w:val="Heading2"/>
-      </w:pPr>
-      <w:r>
-        <w:t xml:space="preserve">Test </w:t>
-      </w:r>
-      <w:r>
-        <w:t>3</w:t>
-      </w:r>
-    </w:p>
-    <w:p>
-      <w:r>
-        <w:t>Test: Generate Buttons for each level</w:t>
-      </w:r>
-    </w:p>
-    <w:p>
-      <w:r>
-        <w:t>Description: Generate a separate button for each level file present in the folder</w:t>
-      </w:r>
-    </w:p>
-    <w:p>
-      <w:r>
-        <w:t>Result: Buttons are generated correctly for the number of files present</w:t>
-      </w:r>
-    </w:p>
-    <w:p>
-      <w:r>
-        <w:t>Evidence: 4 Level Files present:</w:t>
+        <w:t>With Level Files</w:t>
       </w:r>
     </w:p>
     <w:p>
@@ -318,12 +1260,11 @@
         <w:rPr>
           <w:noProof/>
         </w:rPr>
-        <w:lastRenderedPageBreak/>
         <w:drawing>
-          <wp:inline distT="0" distB="0" distL="0" distR="0" wp14:anchorId="56DAF112" wp14:editId="1BC03409">
-            <wp:extent cx="4619625" cy="3952875"/>
-            <wp:effectExtent l="0" t="0" r="9525" b="9525"/>
-            <wp:docPr id="5" name="Picture 5"/>
+          <wp:inline distT="0" distB="0" distL="0" distR="0" wp14:anchorId="45286556" wp14:editId="39C479C5">
+            <wp:extent cx="1714500" cy="323850"/>
+            <wp:effectExtent l="0" t="0" r="0" b="0"/>
+            <wp:docPr id="4" name="Picture 4"/>
             <wp:cNvGraphicFramePr>
               <a:graphicFrameLocks xmlns:a="http://schemas.openxmlformats.org/drawingml/2006/main" noChangeAspect="1"/>
             </wp:cNvGraphicFramePr>
@@ -343,7 +1284,7 @@
                   <pic:spPr>
                     <a:xfrm>
                       <a:off x="0" y="0"/>
-                      <a:ext cx="4619625" cy="3952875"/>
+                      <a:ext cx="1714500" cy="323850"/>
                     </a:xfrm>
                     <a:prstGeom prst="rect">
                       <a:avLst/>
@@ -358,7 +1299,43 @@
     </w:p>
     <w:p>
       <w:r>
-        <w:t>5 Level Files Present:</w:t>
+        <w:t xml:space="preserve">Solution: </w:t>
+      </w:r>
+      <w:r>
+        <w:t>By putting the code that checks the content of the folder into a separate method, and adding a try-catch it would be possible to catch this error and handle it properly</w:t>
+      </w:r>
+    </w:p>
+    <w:p>
+      <w:pPr>
+        <w:pStyle w:val="Heading2"/>
+      </w:pPr>
+      <w:bookmarkStart w:id="3" w:name="_Toc534979795"/>
+      <w:r>
+        <w:t xml:space="preserve">Test </w:t>
+      </w:r>
+      <w:r>
+        <w:t>3</w:t>
+      </w:r>
+      <w:bookmarkEnd w:id="3"/>
+    </w:p>
+    <w:p>
+      <w:r>
+        <w:t>Test: Generate Buttons for each level</w:t>
+      </w:r>
+    </w:p>
+    <w:p>
+      <w:r>
+        <w:t>Description: Generate a separate button for each level file present in the folder</w:t>
+      </w:r>
+    </w:p>
+    <w:p>
+      <w:r>
+        <w:t>Result: Buttons are generated correctly for the number of files present</w:t>
+      </w:r>
+    </w:p>
+    <w:p>
+      <w:r>
+        <w:t>Evidence: 4 Level Files present:</w:t>
       </w:r>
     </w:p>
     <w:p>
@@ -366,11 +1343,12 @@
         <w:rPr>
           <w:noProof/>
         </w:rPr>
+        <w:lastRenderedPageBreak/>
         <w:drawing>
-          <wp:inline distT="0" distB="0" distL="0" distR="0" wp14:anchorId="2885CCA4" wp14:editId="1EF54F9E">
-            <wp:extent cx="4581525" cy="3990975"/>
+          <wp:inline distT="0" distB="0" distL="0" distR="0" wp14:anchorId="41805920" wp14:editId="73E8034D">
+            <wp:extent cx="4619625" cy="3952875"/>
             <wp:effectExtent l="0" t="0" r="9525" b="9525"/>
-            <wp:docPr id="6" name="Picture 6"/>
+            <wp:docPr id="5" name="Picture 5"/>
             <wp:cNvGraphicFramePr>
               <a:graphicFrameLocks xmlns:a="http://schemas.openxmlformats.org/drawingml/2006/main" noChangeAspect="1"/>
             </wp:cNvGraphicFramePr>
@@ -390,7 +1368,7 @@
                   <pic:spPr>
                     <a:xfrm>
                       <a:off x="0" y="0"/>
-                      <a:ext cx="4581525" cy="3990975"/>
+                      <a:ext cx="4619625" cy="3952875"/>
                     </a:xfrm>
                     <a:prstGeom prst="rect">
                       <a:avLst/>
@@ -403,42 +1381,9 @@
         </w:drawing>
       </w:r>
     </w:p>
-    <w:p/>
-    <w:p>
-      <w:pPr>
-        <w:pStyle w:val="Heading2"/>
-      </w:pPr>
-      <w:r>
-        <w:lastRenderedPageBreak/>
-        <w:t>Test 4</w:t>
-      </w:r>
-    </w:p>
-    <w:p>
-      <w:r>
-        <w:t>Test: Check the API loads up the scoreboard for menu</w:t>
-      </w:r>
-    </w:p>
-    <w:p>
-      <w:r>
-        <w:t>Description: Check the API can call the scoreboard and present it on the main menu</w:t>
-      </w:r>
-    </w:p>
-    <w:p>
-      <w:r>
-        <w:t xml:space="preserve">Result: </w:t>
-      </w:r>
-      <w:proofErr w:type="gramStart"/>
-      <w:r>
-        <w:t>Successful,  the</w:t>
-      </w:r>
-      <w:proofErr w:type="gramEnd"/>
-      <w:r>
-        <w:t xml:space="preserve"> scoreboard is presented with correct data</w:t>
-      </w:r>
-    </w:p>
-    <w:p>
-      <w:r>
-        <w:t>Evidence:</w:t>
+    <w:p>
+      <w:r>
+        <w:t>5 Level Files Present:</w:t>
       </w:r>
     </w:p>
     <w:p>
@@ -447,10 +1392,10 @@
           <w:noProof/>
         </w:rPr>
         <w:drawing>
-          <wp:inline distT="0" distB="0" distL="0" distR="0" wp14:anchorId="2A459981" wp14:editId="73C87EC5">
-            <wp:extent cx="4533900" cy="3886200"/>
-            <wp:effectExtent l="0" t="0" r="0" b="0"/>
-            <wp:docPr id="8" name="Picture 8"/>
+          <wp:inline distT="0" distB="0" distL="0" distR="0" wp14:anchorId="26D3A9A5" wp14:editId="211FDE68">
+            <wp:extent cx="4581525" cy="3990975"/>
+            <wp:effectExtent l="0" t="0" r="9525" b="9525"/>
+            <wp:docPr id="6" name="Picture 6"/>
             <wp:cNvGraphicFramePr>
               <a:graphicFrameLocks xmlns:a="http://schemas.openxmlformats.org/drawingml/2006/main" noChangeAspect="1"/>
             </wp:cNvGraphicFramePr>
@@ -470,7 +1415,7 @@
                   <pic:spPr>
                     <a:xfrm>
                       <a:off x="0" y="0"/>
-                      <a:ext cx="4533900" cy="3886200"/>
+                      <a:ext cx="4581525" cy="3990975"/>
                     </a:xfrm>
                     <a:prstGeom prst="rect">
                       <a:avLst/>
@@ -486,60 +1431,41 @@
     <w:p/>
     <w:p>
       <w:pPr>
-        <w:pStyle w:val="Heading1"/>
-      </w:pPr>
-    </w:p>
-    <w:p>
-      <w:pPr>
-        <w:rPr>
-          <w:rFonts w:asciiTheme="majorHAnsi" w:eastAsiaTheme="majorEastAsia" w:hAnsiTheme="majorHAnsi" w:cstheme="majorBidi"/>
-          <w:color w:val="2F5496" w:themeColor="accent1" w:themeShade="BF"/>
-          <w:sz w:val="32"/>
-          <w:szCs w:val="32"/>
-        </w:rPr>
-      </w:pPr>
-      <w:r>
-        <w:br w:type="page"/>
-      </w:r>
-    </w:p>
-    <w:p>
-      <w:pPr>
-        <w:pStyle w:val="Heading1"/>
-      </w:pPr>
-      <w:r>
-        <w:lastRenderedPageBreak/>
-        <w:t>Gameplay Related</w:t>
-      </w:r>
-    </w:p>
-    <w:p>
-      <w:pPr>
         <w:pStyle w:val="Heading2"/>
       </w:pPr>
-      <w:r>
-        <w:t>Test 1</w:t>
-      </w:r>
-    </w:p>
-    <w:p>
-      <w:r>
-        <w:t>Test: Can the player move</w:t>
-      </w:r>
-    </w:p>
-    <w:p>
-      <w:r>
-        <w:t xml:space="preserve">Description: When the keyboard buttons are pressed, does the player move </w:t>
-      </w:r>
-      <w:r>
-        <w:t>if normal gameplay allows it</w:t>
-      </w:r>
-    </w:p>
-    <w:p>
-      <w:r>
-        <w:t>Result: Successful</w:t>
-      </w:r>
-    </w:p>
-    <w:p>
-      <w:r>
-        <w:t>Evidence: Before Button Press</w:t>
+      <w:bookmarkStart w:id="4" w:name="_Toc534979796"/>
+      <w:r>
+        <w:lastRenderedPageBreak/>
+        <w:t>Test 4</w:t>
+      </w:r>
+      <w:bookmarkEnd w:id="4"/>
+    </w:p>
+    <w:p>
+      <w:r>
+        <w:t>Test: Check the API loads up the scoreboard for menu</w:t>
+      </w:r>
+    </w:p>
+    <w:p>
+      <w:r>
+        <w:t>Description: Check the API can call the scoreboard and present it on the main menu</w:t>
+      </w:r>
+    </w:p>
+    <w:p>
+      <w:r>
+        <w:t xml:space="preserve">Result: </w:t>
+      </w:r>
+      <w:proofErr w:type="gramStart"/>
+      <w:r>
+        <w:t>Successful,  the</w:t>
+      </w:r>
+      <w:proofErr w:type="gramEnd"/>
+      <w:r>
+        <w:t xml:space="preserve"> scoreboard is presented with correct data</w:t>
+      </w:r>
+    </w:p>
+    <w:p>
+      <w:r>
+        <w:t>Evidence:</w:t>
       </w:r>
     </w:p>
     <w:p>
@@ -548,10 +1474,10 @@
           <w:noProof/>
         </w:rPr>
         <w:drawing>
-          <wp:inline distT="0" distB="0" distL="0" distR="0" wp14:anchorId="76C28CA7" wp14:editId="378FC82B">
-            <wp:extent cx="3286125" cy="1666875"/>
-            <wp:effectExtent l="0" t="0" r="9525" b="9525"/>
-            <wp:docPr id="9" name="Picture 9"/>
+          <wp:inline distT="0" distB="0" distL="0" distR="0" wp14:anchorId="5EA40FD9" wp14:editId="5700F064">
+            <wp:extent cx="4533900" cy="3886200"/>
+            <wp:effectExtent l="0" t="0" r="0" b="0"/>
+            <wp:docPr id="8" name="Picture 8"/>
             <wp:cNvGraphicFramePr>
               <a:graphicFrameLocks xmlns:a="http://schemas.openxmlformats.org/drawingml/2006/main" noChangeAspect="1"/>
             </wp:cNvGraphicFramePr>
@@ -571,7 +1497,7 @@
                   <pic:spPr>
                     <a:xfrm>
                       <a:off x="0" y="0"/>
-                      <a:ext cx="3286125" cy="1666875"/>
+                      <a:ext cx="4533900" cy="3886200"/>
                     </a:xfrm>
                     <a:prstGeom prst="rect">
                       <a:avLst/>
@@ -584,9 +1510,64 @@
         </w:drawing>
       </w:r>
     </w:p>
-    <w:p>
-      <w:r>
-        <w:t>After Button “w” is pressed</w:t>
+    <w:p/>
+    <w:p>
+      <w:pPr>
+        <w:pStyle w:val="Heading1"/>
+      </w:pPr>
+    </w:p>
+    <w:p>
+      <w:pPr>
+        <w:rPr>
+          <w:rFonts w:asciiTheme="majorHAnsi" w:eastAsiaTheme="majorEastAsia" w:hAnsiTheme="majorHAnsi" w:cstheme="majorBidi"/>
+          <w:color w:val="2F5496" w:themeColor="accent1" w:themeShade="BF"/>
+          <w:sz w:val="32"/>
+          <w:szCs w:val="32"/>
+        </w:rPr>
+      </w:pPr>
+      <w:r>
+        <w:br w:type="page"/>
+      </w:r>
+    </w:p>
+    <w:p>
+      <w:pPr>
+        <w:pStyle w:val="Heading1"/>
+      </w:pPr>
+      <w:bookmarkStart w:id="5" w:name="_Toc534979797"/>
+      <w:r>
+        <w:lastRenderedPageBreak/>
+        <w:t>Gameplay Related</w:t>
+      </w:r>
+      <w:bookmarkEnd w:id="5"/>
+    </w:p>
+    <w:p>
+      <w:pPr>
+        <w:pStyle w:val="Heading2"/>
+      </w:pPr>
+      <w:bookmarkStart w:id="6" w:name="_Toc534979798"/>
+      <w:r>
+        <w:t>Test 1</w:t>
+      </w:r>
+      <w:bookmarkEnd w:id="6"/>
+    </w:p>
+    <w:p>
+      <w:r>
+        <w:t>Test: Can the player move</w:t>
+      </w:r>
+    </w:p>
+    <w:p>
+      <w:r>
+        <w:t>Description: When the keyboard buttons are pressed, does the player move if normal gameplay allows it</w:t>
+      </w:r>
+    </w:p>
+    <w:p>
+      <w:r>
+        <w:t>Result: Successful</w:t>
+      </w:r>
+    </w:p>
+    <w:p>
+      <w:r>
+        <w:t>Evidence: Before Button Press</w:t>
       </w:r>
     </w:p>
     <w:p>
@@ -595,10 +1576,10 @@
           <w:noProof/>
         </w:rPr>
         <w:drawing>
-          <wp:inline distT="0" distB="0" distL="0" distR="0" wp14:anchorId="5B45FC50" wp14:editId="31FFBA82">
-            <wp:extent cx="2676525" cy="1257300"/>
-            <wp:effectExtent l="0" t="0" r="9525" b="0"/>
-            <wp:docPr id="10" name="Picture 10"/>
+          <wp:inline distT="0" distB="0" distL="0" distR="0" wp14:anchorId="5A131022" wp14:editId="285EC018">
+            <wp:extent cx="3286125" cy="1666875"/>
+            <wp:effectExtent l="0" t="0" r="9525" b="9525"/>
+            <wp:docPr id="9" name="Picture 9"/>
             <wp:cNvGraphicFramePr>
               <a:graphicFrameLocks xmlns:a="http://schemas.openxmlformats.org/drawingml/2006/main" noChangeAspect="1"/>
             </wp:cNvGraphicFramePr>
@@ -618,7 +1599,7 @@
                   <pic:spPr>
                     <a:xfrm>
                       <a:off x="0" y="0"/>
-                      <a:ext cx="2676525" cy="1257300"/>
+                      <a:ext cx="3286125" cy="1666875"/>
                     </a:xfrm>
                     <a:prstGeom prst="rect">
                       <a:avLst/>
@@ -631,36 +1612,9 @@
         </w:drawing>
       </w:r>
     </w:p>
-    <w:p/>
-    <w:p>
-      <w:pPr>
-        <w:pStyle w:val="Heading2"/>
-      </w:pPr>
-      <w:r>
-        <w:t>Test 2</w:t>
-      </w:r>
-    </w:p>
-    <w:p>
-      <w:r>
-        <w:t>Test: does the player NOT walk into walls</w:t>
-      </w:r>
-    </w:p>
-    <w:p>
-      <w:r>
-        <w:t>Description: If the player attempts to walk into the wall, does the program prevent this</w:t>
-      </w:r>
-    </w:p>
-    <w:p>
-      <w:r>
-        <w:t>Result: Successful, the player cannot walk onto the same tile as walls</w:t>
-      </w:r>
-    </w:p>
-    <w:p>
-      <w:r>
-        <w:t xml:space="preserve">Evidence: </w:t>
-      </w:r>
-      <w:r>
-        <w:t>Before Button Press</w:t>
+    <w:p>
+      <w:r>
+        <w:t>After Button “w” is pressed</w:t>
       </w:r>
     </w:p>
     <w:p>
@@ -669,10 +1623,10 @@
           <w:noProof/>
         </w:rPr>
         <w:drawing>
-          <wp:inline distT="0" distB="0" distL="0" distR="0" wp14:anchorId="25C04339" wp14:editId="30E5BEA3">
-            <wp:extent cx="2552700" cy="1162050"/>
-            <wp:effectExtent l="0" t="0" r="0" b="0"/>
-            <wp:docPr id="11" name="Picture 11"/>
+          <wp:inline distT="0" distB="0" distL="0" distR="0" wp14:anchorId="55FC2718" wp14:editId="45749D68">
+            <wp:extent cx="2676525" cy="1257300"/>
+            <wp:effectExtent l="0" t="0" r="9525" b="0"/>
+            <wp:docPr id="10" name="Picture 10"/>
             <wp:cNvGraphicFramePr>
               <a:graphicFrameLocks xmlns:a="http://schemas.openxmlformats.org/drawingml/2006/main" noChangeAspect="1"/>
             </wp:cNvGraphicFramePr>
@@ -692,7 +1646,7 @@
                   <pic:spPr>
                     <a:xfrm>
                       <a:off x="0" y="0"/>
-                      <a:ext cx="2552700" cy="1162050"/>
+                      <a:ext cx="2676525" cy="1257300"/>
                     </a:xfrm>
                     <a:prstGeom prst="rect">
                       <a:avLst/>
@@ -705,9 +1659,38 @@
         </w:drawing>
       </w:r>
     </w:p>
-    <w:p>
-      <w:r>
-        <w:t>After Button “a” is pressed</w:t>
+    <w:p/>
+    <w:p>
+      <w:pPr>
+        <w:pStyle w:val="Heading2"/>
+      </w:pPr>
+      <w:bookmarkStart w:id="7" w:name="_Toc534979799"/>
+      <w:r>
+        <w:t>Test 2</w:t>
+      </w:r>
+      <w:bookmarkEnd w:id="7"/>
+    </w:p>
+    <w:p>
+      <w:r>
+        <w:t>Test: does the player NOT walk into walls</w:t>
+      </w:r>
+    </w:p>
+    <w:p>
+      <w:r>
+        <w:t>Description: If the player attempts to walk into the wall, does the program prevent this</w:t>
+      </w:r>
+    </w:p>
+    <w:p>
+      <w:r>
+        <w:t>Result: Successful, the player cannot walk onto the same tile as walls</w:t>
+      </w:r>
+    </w:p>
+    <w:p>
+      <w:r>
+        <w:t xml:space="preserve">Evidence: </w:t>
+      </w:r>
+      <w:r>
+        <w:t>Before Button Press</w:t>
       </w:r>
     </w:p>
     <w:p>
@@ -715,12 +1698,11 @@
         <w:rPr>
           <w:noProof/>
         </w:rPr>
-        <w:lastRenderedPageBreak/>
         <w:drawing>
-          <wp:inline distT="0" distB="0" distL="0" distR="0" wp14:anchorId="74C91FDB" wp14:editId="5AF72C31">
-            <wp:extent cx="2286000" cy="885825"/>
-            <wp:effectExtent l="0" t="0" r="0" b="9525"/>
-            <wp:docPr id="12" name="Picture 12"/>
+          <wp:inline distT="0" distB="0" distL="0" distR="0" wp14:anchorId="25C788E2" wp14:editId="72DB015E">
+            <wp:extent cx="2552700" cy="1162050"/>
+            <wp:effectExtent l="0" t="0" r="0" b="0"/>
+            <wp:docPr id="11" name="Picture 11"/>
             <wp:cNvGraphicFramePr>
               <a:graphicFrameLocks xmlns:a="http://schemas.openxmlformats.org/drawingml/2006/main" noChangeAspect="1"/>
             </wp:cNvGraphicFramePr>
@@ -740,7 +1722,7 @@
                   <pic:spPr>
                     <a:xfrm>
                       <a:off x="0" y="0"/>
-                      <a:ext cx="2286000" cy="885825"/>
+                      <a:ext cx="2552700" cy="1162050"/>
                     </a:xfrm>
                     <a:prstGeom prst="rect">
                       <a:avLst/>
@@ -754,31 +1736,8 @@
       </w:r>
     </w:p>
     <w:p>
-      <w:pPr>
-        <w:pStyle w:val="Heading2"/>
-      </w:pPr>
-      <w:r>
-        <w:t>Test 3</w:t>
-      </w:r>
-    </w:p>
-    <w:p>
-      <w:r>
-        <w:t>Test: Can the player push a crate</w:t>
-      </w:r>
-    </w:p>
-    <w:p>
-      <w:r>
-        <w:t>Description: Can the player push a crate when they attempt to move onto the same tile space as the crate</w:t>
-      </w:r>
-    </w:p>
-    <w:p>
-      <w:r>
-        <w:t>Result: Successful, the player can move crates</w:t>
-      </w:r>
-    </w:p>
-    <w:p>
-      <w:r>
-        <w:t>Evidence: Before button press</w:t>
+      <w:r>
+        <w:t>After Button “a” is pressed</w:t>
       </w:r>
     </w:p>
     <w:p>
@@ -786,11 +1745,12 @@
         <w:rPr>
           <w:noProof/>
         </w:rPr>
+        <w:lastRenderedPageBreak/>
         <w:drawing>
-          <wp:inline distT="0" distB="0" distL="0" distR="0" wp14:anchorId="3BFD431F" wp14:editId="0F18F0B2">
-            <wp:extent cx="2981325" cy="1162050"/>
-            <wp:effectExtent l="0" t="0" r="9525" b="0"/>
-            <wp:docPr id="13" name="Picture 13"/>
+          <wp:inline distT="0" distB="0" distL="0" distR="0" wp14:anchorId="56D066FD" wp14:editId="140BCADC">
+            <wp:extent cx="2286000" cy="885825"/>
+            <wp:effectExtent l="0" t="0" r="0" b="9525"/>
+            <wp:docPr id="12" name="Picture 12"/>
             <wp:cNvGraphicFramePr>
               <a:graphicFrameLocks xmlns:a="http://schemas.openxmlformats.org/drawingml/2006/main" noChangeAspect="1"/>
             </wp:cNvGraphicFramePr>
@@ -810,7 +1770,7 @@
                   <pic:spPr>
                     <a:xfrm>
                       <a:off x="0" y="0"/>
-                      <a:ext cx="2981325" cy="1162050"/>
+                      <a:ext cx="2286000" cy="885825"/>
                     </a:xfrm>
                     <a:prstGeom prst="rect">
                       <a:avLst/>
@@ -824,8 +1784,33 @@
       </w:r>
     </w:p>
     <w:p>
-      <w:r>
-        <w:t>After Button “a” is pressed</w:t>
+      <w:pPr>
+        <w:pStyle w:val="Heading2"/>
+      </w:pPr>
+      <w:bookmarkStart w:id="8" w:name="_Toc534979800"/>
+      <w:r>
+        <w:t>Test 3</w:t>
+      </w:r>
+      <w:bookmarkEnd w:id="8"/>
+    </w:p>
+    <w:p>
+      <w:r>
+        <w:t>Test: Can the player push a crate</w:t>
+      </w:r>
+    </w:p>
+    <w:p>
+      <w:r>
+        <w:t>Description: Can the player push a crate when they attempt to move onto the same tile space as the crate</w:t>
+      </w:r>
+    </w:p>
+    <w:p>
+      <w:r>
+        <w:t>Result: Successful, the player can move crates</w:t>
+      </w:r>
+    </w:p>
+    <w:p>
+      <w:r>
+        <w:t>Evidence: Before button press</w:t>
       </w:r>
     </w:p>
     <w:p>
@@ -834,10 +1819,10 @@
           <w:noProof/>
         </w:rPr>
         <w:drawing>
-          <wp:inline distT="0" distB="0" distL="0" distR="0" wp14:anchorId="1BCAFD92" wp14:editId="68C33190">
-            <wp:extent cx="2847975" cy="1085850"/>
+          <wp:inline distT="0" distB="0" distL="0" distR="0" wp14:anchorId="23721052" wp14:editId="69E8EEAE">
+            <wp:extent cx="2981325" cy="1162050"/>
             <wp:effectExtent l="0" t="0" r="9525" b="0"/>
-            <wp:docPr id="15" name="Picture 15"/>
+            <wp:docPr id="13" name="Picture 13"/>
             <wp:cNvGraphicFramePr>
               <a:graphicFrameLocks xmlns:a="http://schemas.openxmlformats.org/drawingml/2006/main" noChangeAspect="1"/>
             </wp:cNvGraphicFramePr>
@@ -857,7 +1842,7 @@
                   <pic:spPr>
                     <a:xfrm>
                       <a:off x="0" y="0"/>
-                      <a:ext cx="2847975" cy="1085850"/>
+                      <a:ext cx="2981325" cy="1162050"/>
                     </a:xfrm>
                     <a:prstGeom prst="rect">
                       <a:avLst/>
@@ -871,31 +1856,8 @@
       </w:r>
     </w:p>
     <w:p>
-      <w:pPr>
-        <w:pStyle w:val="Heading2"/>
-      </w:pPr>
-      <w:r>
-        <w:t>Test 4</w:t>
-      </w:r>
-    </w:p>
-    <w:p>
-      <w:r>
-        <w:t>Test: Can the player move crates onto other crates</w:t>
-      </w:r>
-    </w:p>
-    <w:p>
-      <w:r>
-        <w:t>Description: If the player attempts to push a crate tile onto another crate tile, will the program prevent this.</w:t>
-      </w:r>
-    </w:p>
-    <w:p>
-      <w:r>
-        <w:t>Result: Successful, the program will prevent the player from moving crates</w:t>
-      </w:r>
-    </w:p>
-    <w:p>
-      <w:r>
-        <w:t>Evidence: Before button press</w:t>
+      <w:r>
+        <w:t>After Button “a” is pressed</w:t>
       </w:r>
     </w:p>
     <w:p>
@@ -904,10 +1866,10 @@
           <w:noProof/>
         </w:rPr>
         <w:drawing>
-          <wp:inline distT="0" distB="0" distL="0" distR="0" wp14:anchorId="0F1DD5FC" wp14:editId="651F3252">
-            <wp:extent cx="3171825" cy="923925"/>
-            <wp:effectExtent l="0" t="0" r="9525" b="9525"/>
-            <wp:docPr id="17" name="Picture 17"/>
+          <wp:inline distT="0" distB="0" distL="0" distR="0" wp14:anchorId="281981B3" wp14:editId="7591667F">
+            <wp:extent cx="2847975" cy="1085850"/>
+            <wp:effectExtent l="0" t="0" r="9525" b="0"/>
+            <wp:docPr id="15" name="Picture 15"/>
             <wp:cNvGraphicFramePr>
               <a:graphicFrameLocks xmlns:a="http://schemas.openxmlformats.org/drawingml/2006/main" noChangeAspect="1"/>
             </wp:cNvGraphicFramePr>
@@ -927,7 +1889,7 @@
                   <pic:spPr>
                     <a:xfrm>
                       <a:off x="0" y="0"/>
-                      <a:ext cx="3171825" cy="923925"/>
+                      <a:ext cx="2847975" cy="1085850"/>
                     </a:xfrm>
                     <a:prstGeom prst="rect">
                       <a:avLst/>
@@ -941,8 +1903,33 @@
       </w:r>
     </w:p>
     <w:p>
-      <w:r>
-        <w:t>After Button “a” is pressed</w:t>
+      <w:pPr>
+        <w:pStyle w:val="Heading2"/>
+      </w:pPr>
+      <w:bookmarkStart w:id="9" w:name="_Toc534979801"/>
+      <w:r>
+        <w:t>Test 4</w:t>
+      </w:r>
+      <w:bookmarkEnd w:id="9"/>
+    </w:p>
+    <w:p>
+      <w:r>
+        <w:t>Test: Can the player move crates onto other crates</w:t>
+      </w:r>
+    </w:p>
+    <w:p>
+      <w:r>
+        <w:t>Description: If the player attempts to push a crate tile onto another crate tile, will the program prevent this.</w:t>
+      </w:r>
+    </w:p>
+    <w:p>
+      <w:r>
+        <w:t>Result: Successful, the program will prevent the player from moving crates</w:t>
+      </w:r>
+    </w:p>
+    <w:p>
+      <w:r>
+        <w:t>Evidence: Before button press</w:t>
       </w:r>
     </w:p>
     <w:p>
@@ -950,12 +1937,11 @@
         <w:rPr>
           <w:noProof/>
         </w:rPr>
-        <w:lastRenderedPageBreak/>
         <w:drawing>
-          <wp:inline distT="0" distB="0" distL="0" distR="0" wp14:anchorId="6A20108E" wp14:editId="1E98A397">
-            <wp:extent cx="3495675" cy="1276350"/>
-            <wp:effectExtent l="0" t="0" r="9525" b="0"/>
-            <wp:docPr id="18" name="Picture 18"/>
+          <wp:inline distT="0" distB="0" distL="0" distR="0" wp14:anchorId="6616185C" wp14:editId="78B175EF">
+            <wp:extent cx="3171825" cy="923925"/>
+            <wp:effectExtent l="0" t="0" r="9525" b="9525"/>
+            <wp:docPr id="17" name="Picture 17"/>
             <wp:cNvGraphicFramePr>
               <a:graphicFrameLocks xmlns:a="http://schemas.openxmlformats.org/drawingml/2006/main" noChangeAspect="1"/>
             </wp:cNvGraphicFramePr>
@@ -975,7 +1961,7 @@
                   <pic:spPr>
                     <a:xfrm>
                       <a:off x="0" y="0"/>
-                      <a:ext cx="3495675" cy="1276350"/>
+                      <a:ext cx="3171825" cy="923925"/>
                     </a:xfrm>
                     <a:prstGeom prst="rect">
                       <a:avLst/>
@@ -989,31 +1975,8 @@
       </w:r>
     </w:p>
     <w:p>
-      <w:pPr>
-        <w:pStyle w:val="Heading2"/>
-      </w:pPr>
-      <w:r>
-        <w:t>Test 5</w:t>
-      </w:r>
-    </w:p>
-    <w:p>
-      <w:r>
-        <w:t>Test: Can the player move crates into walls</w:t>
-      </w:r>
-    </w:p>
-    <w:p>
-      <w:r>
-        <w:t>Description: If the player attempts to move a crate tile into a wall, does the program prevent this</w:t>
-      </w:r>
-    </w:p>
-    <w:p>
-      <w:r>
-        <w:t>Result: Successful, the player is prevented from moving a crate tile into a wall tile</w:t>
-      </w:r>
-    </w:p>
-    <w:p>
-      <w:r>
-        <w:t>Evidence: Before button press</w:t>
+      <w:r>
+        <w:t>After Button “a” is pressed</w:t>
       </w:r>
     </w:p>
     <w:p>
@@ -1021,11 +1984,12 @@
         <w:rPr>
           <w:noProof/>
         </w:rPr>
+        <w:lastRenderedPageBreak/>
         <w:drawing>
-          <wp:inline distT="0" distB="0" distL="0" distR="0" wp14:anchorId="7A60BF2C" wp14:editId="58894676">
-            <wp:extent cx="2790825" cy="1952625"/>
-            <wp:effectExtent l="0" t="0" r="9525" b="9525"/>
-            <wp:docPr id="19" name="Picture 19"/>
+          <wp:inline distT="0" distB="0" distL="0" distR="0" wp14:anchorId="4B063CF9" wp14:editId="495DECB4">
+            <wp:extent cx="3495675" cy="1276350"/>
+            <wp:effectExtent l="0" t="0" r="9525" b="0"/>
+            <wp:docPr id="18" name="Picture 18"/>
             <wp:cNvGraphicFramePr>
               <a:graphicFrameLocks xmlns:a="http://schemas.openxmlformats.org/drawingml/2006/main" noChangeAspect="1"/>
             </wp:cNvGraphicFramePr>
@@ -1045,7 +2009,7 @@
                   <pic:spPr>
                     <a:xfrm>
                       <a:off x="0" y="0"/>
-                      <a:ext cx="2790825" cy="1952625"/>
+                      <a:ext cx="3495675" cy="1276350"/>
                     </a:xfrm>
                     <a:prstGeom prst="rect">
                       <a:avLst/>
@@ -1059,8 +2023,33 @@
       </w:r>
     </w:p>
     <w:p>
-      <w:r>
-        <w:t>After button “s” is pressed</w:t>
+      <w:pPr>
+        <w:pStyle w:val="Heading2"/>
+      </w:pPr>
+      <w:bookmarkStart w:id="10" w:name="_Toc534979802"/>
+      <w:r>
+        <w:t>Test 5</w:t>
+      </w:r>
+      <w:bookmarkEnd w:id="10"/>
+    </w:p>
+    <w:p>
+      <w:r>
+        <w:t>Test: Can the player move crates into walls</w:t>
+      </w:r>
+    </w:p>
+    <w:p>
+      <w:r>
+        <w:t>Description: If the player attempts to move a crate tile into a wall, does the program prevent this</w:t>
+      </w:r>
+    </w:p>
+    <w:p>
+      <w:r>
+        <w:t>Result: Successful, the player is prevented from moving a crate tile into a wall tile</w:t>
+      </w:r>
+    </w:p>
+    <w:p>
+      <w:r>
+        <w:t>Evidence: Before button press</w:t>
       </w:r>
     </w:p>
     <w:p>
@@ -1069,10 +2058,10 @@
           <w:noProof/>
         </w:rPr>
         <w:drawing>
-          <wp:inline distT="0" distB="0" distL="0" distR="0" wp14:anchorId="3FD5F601" wp14:editId="61501525">
-            <wp:extent cx="2762250" cy="1704975"/>
-            <wp:effectExtent l="0" t="0" r="0" b="9525"/>
-            <wp:docPr id="20" name="Picture 20"/>
+          <wp:inline distT="0" distB="0" distL="0" distR="0" wp14:anchorId="334EA3D6" wp14:editId="6AF0188A">
+            <wp:extent cx="2790825" cy="1952625"/>
+            <wp:effectExtent l="0" t="0" r="9525" b="9525"/>
+            <wp:docPr id="19" name="Picture 19"/>
             <wp:cNvGraphicFramePr>
               <a:graphicFrameLocks xmlns:a="http://schemas.openxmlformats.org/drawingml/2006/main" noChangeAspect="1"/>
             </wp:cNvGraphicFramePr>
@@ -1092,7 +2081,7 @@
                   <pic:spPr>
                     <a:xfrm>
                       <a:off x="0" y="0"/>
-                      <a:ext cx="2762250" cy="1704975"/>
+                      <a:ext cx="2790825" cy="1952625"/>
                     </a:xfrm>
                     <a:prstGeom prst="rect">
                       <a:avLst/>
@@ -1105,36 +2094,9 @@
         </w:drawing>
       </w:r>
     </w:p>
-    <w:p/>
-    <w:p>
-      <w:pPr>
-        <w:pStyle w:val="Heading2"/>
-      </w:pPr>
-      <w:r>
-        <w:t>Test 6</w:t>
-      </w:r>
-    </w:p>
-    <w:p>
-      <w:r>
-        <w:t>Test: Is winning possible</w:t>
-      </w:r>
-    </w:p>
-    <w:p>
-      <w:r>
-        <w:t>Description: When all crates are present on the diamond tiles, does this trigger a win condition</w:t>
-      </w:r>
-    </w:p>
-    <w:p>
-      <w:r>
-        <w:t>Result: Successful, the program detects a win and triggers the correct response</w:t>
-      </w:r>
-    </w:p>
-    <w:p>
-      <w:r>
-        <w:t xml:space="preserve">Evidence: Before </w:t>
-      </w:r>
-      <w:r>
-        <w:t>crate is moved onto diamond</w:t>
+    <w:p>
+      <w:r>
+        <w:t>After button “s” is pressed</w:t>
       </w:r>
     </w:p>
     <w:p>
@@ -1142,12 +2104,11 @@
         <w:rPr>
           <w:noProof/>
         </w:rPr>
-        <w:lastRenderedPageBreak/>
         <w:drawing>
-          <wp:inline distT="0" distB="0" distL="0" distR="0" wp14:anchorId="3CB819B0" wp14:editId="4E1E5DD4">
-            <wp:extent cx="2447925" cy="1971675"/>
-            <wp:effectExtent l="0" t="0" r="9525" b="9525"/>
-            <wp:docPr id="21" name="Picture 21"/>
+          <wp:inline distT="0" distB="0" distL="0" distR="0" wp14:anchorId="17EA5122" wp14:editId="13374784">
+            <wp:extent cx="2762250" cy="1704975"/>
+            <wp:effectExtent l="0" t="0" r="0" b="9525"/>
+            <wp:docPr id="20" name="Picture 20"/>
             <wp:cNvGraphicFramePr>
               <a:graphicFrameLocks xmlns:a="http://schemas.openxmlformats.org/drawingml/2006/main" noChangeAspect="1"/>
             </wp:cNvGraphicFramePr>
@@ -1167,7 +2128,7 @@
                   <pic:spPr>
                     <a:xfrm>
                       <a:off x="0" y="0"/>
-                      <a:ext cx="2447925" cy="1971675"/>
+                      <a:ext cx="2762250" cy="1704975"/>
                     </a:xfrm>
                     <a:prstGeom prst="rect">
                       <a:avLst/>
@@ -1180,9 +2141,38 @@
         </w:drawing>
       </w:r>
     </w:p>
-    <w:p>
-      <w:r>
-        <w:t>After crate is moved onto diamond tile</w:t>
+    <w:p/>
+    <w:p>
+      <w:pPr>
+        <w:pStyle w:val="Heading2"/>
+      </w:pPr>
+      <w:bookmarkStart w:id="11" w:name="_Toc534979803"/>
+      <w:r>
+        <w:t>Test 6</w:t>
+      </w:r>
+      <w:bookmarkEnd w:id="11"/>
+    </w:p>
+    <w:p>
+      <w:r>
+        <w:t>Test: Is winning possible</w:t>
+      </w:r>
+    </w:p>
+    <w:p>
+      <w:r>
+        <w:t>Description: When all crates are present on the diamond tiles, does this trigger a win condition</w:t>
+      </w:r>
+    </w:p>
+    <w:p>
+      <w:r>
+        <w:t>Result: Successful, the program detects a win and triggers the correct response</w:t>
+      </w:r>
+    </w:p>
+    <w:p>
+      <w:r>
+        <w:t xml:space="preserve">Evidence: Before </w:t>
+      </w:r>
+      <w:r>
+        <w:t>crate is moved onto diamond</w:t>
       </w:r>
     </w:p>
     <w:p>
@@ -1190,11 +2180,12 @@
         <w:rPr>
           <w:noProof/>
         </w:rPr>
+        <w:lastRenderedPageBreak/>
         <w:drawing>
-          <wp:inline distT="0" distB="0" distL="0" distR="0" wp14:anchorId="274E9CC2" wp14:editId="7B713668">
-            <wp:extent cx="4572000" cy="3905250"/>
-            <wp:effectExtent l="0" t="0" r="0" b="0"/>
-            <wp:docPr id="22" name="Picture 22"/>
+          <wp:inline distT="0" distB="0" distL="0" distR="0" wp14:anchorId="4ABF5557" wp14:editId="2939C1E6">
+            <wp:extent cx="2447925" cy="1971675"/>
+            <wp:effectExtent l="0" t="0" r="9525" b="9525"/>
+            <wp:docPr id="21" name="Picture 21"/>
             <wp:cNvGraphicFramePr>
               <a:graphicFrameLocks xmlns:a="http://schemas.openxmlformats.org/drawingml/2006/main" noChangeAspect="1"/>
             </wp:cNvGraphicFramePr>
@@ -1214,7 +2205,7 @@
                   <pic:spPr>
                     <a:xfrm>
                       <a:off x="0" y="0"/>
-                      <a:ext cx="4572000" cy="3905250"/>
+                      <a:ext cx="2447925" cy="1971675"/>
                     </a:xfrm>
                     <a:prstGeom prst="rect">
                       <a:avLst/>
@@ -1227,33 +2218,9 @@
         </w:drawing>
       </w:r>
     </w:p>
-    <w:p/>
-    <w:p>
-      <w:pPr>
-        <w:pStyle w:val="Heading2"/>
-      </w:pPr>
-      <w:r>
-        <w:t>Test 7</w:t>
-      </w:r>
-    </w:p>
-    <w:p>
-      <w:r>
-        <w:t>Test: Can the level be reset</w:t>
-      </w:r>
-    </w:p>
-    <w:p>
-      <w:r>
-        <w:t>Description: When the “Reset Level” button is pressed during gameplay</w:t>
-      </w:r>
-    </w:p>
-    <w:p>
-      <w:r>
-        <w:t>Result: Successful, the game is reset</w:t>
-      </w:r>
-    </w:p>
-    <w:p>
-      <w:r>
-        <w:t>Evidence: Before button is clicked</w:t>
+    <w:p>
+      <w:r>
+        <w:t>After crate is moved onto diamond tile</w:t>
       </w:r>
     </w:p>
     <w:p>
@@ -1261,12 +2228,11 @@
         <w:rPr>
           <w:noProof/>
         </w:rPr>
-        <w:lastRenderedPageBreak/>
         <w:drawing>
-          <wp:inline distT="0" distB="0" distL="0" distR="0" wp14:anchorId="4FB60C9F" wp14:editId="05B70A28">
-            <wp:extent cx="5731510" cy="3263900"/>
-            <wp:effectExtent l="0" t="0" r="2540" b="0"/>
-            <wp:docPr id="23" name="Picture 23"/>
+          <wp:inline distT="0" distB="0" distL="0" distR="0" wp14:anchorId="27D05F7C" wp14:editId="7FEBE418">
+            <wp:extent cx="4572000" cy="3905250"/>
+            <wp:effectExtent l="0" t="0" r="0" b="0"/>
+            <wp:docPr id="22" name="Picture 22"/>
             <wp:cNvGraphicFramePr>
               <a:graphicFrameLocks xmlns:a="http://schemas.openxmlformats.org/drawingml/2006/main" noChangeAspect="1"/>
             </wp:cNvGraphicFramePr>
@@ -1286,7 +2252,7 @@
                   <pic:spPr>
                     <a:xfrm>
                       <a:off x="0" y="0"/>
-                      <a:ext cx="5731510" cy="3263900"/>
+                      <a:ext cx="4572000" cy="3905250"/>
                     </a:xfrm>
                     <a:prstGeom prst="rect">
                       <a:avLst/>
@@ -1299,9 +2265,35 @@
         </w:drawing>
       </w:r>
     </w:p>
-    <w:p>
-      <w:r>
-        <w:t>After button is clicked</w:t>
+    <w:p/>
+    <w:p>
+      <w:pPr>
+        <w:pStyle w:val="Heading2"/>
+      </w:pPr>
+      <w:bookmarkStart w:id="12" w:name="_Toc534979804"/>
+      <w:r>
+        <w:t>Test 7</w:t>
+      </w:r>
+      <w:bookmarkEnd w:id="12"/>
+    </w:p>
+    <w:p>
+      <w:r>
+        <w:t>Test: Can the level be reset</w:t>
+      </w:r>
+    </w:p>
+    <w:p>
+      <w:r>
+        <w:t>Description: When the “Reset Level” button is pressed during gameplay</w:t>
+      </w:r>
+    </w:p>
+    <w:p>
+      <w:r>
+        <w:t>Result: Successful, the game is reset</w:t>
+      </w:r>
+    </w:p>
+    <w:p>
+      <w:r>
+        <w:t>Evidence: Before button is clicked</w:t>
       </w:r>
     </w:p>
     <w:p>
@@ -1309,11 +2301,12 @@
         <w:rPr>
           <w:noProof/>
         </w:rPr>
+        <w:lastRenderedPageBreak/>
         <w:drawing>
-          <wp:inline distT="0" distB="0" distL="0" distR="0" wp14:anchorId="630808BA" wp14:editId="0E55AB77">
-            <wp:extent cx="5731510" cy="3284220"/>
+          <wp:inline distT="0" distB="0" distL="0" distR="0" wp14:anchorId="179A7AEF" wp14:editId="1C6AF360">
+            <wp:extent cx="5731510" cy="3263900"/>
             <wp:effectExtent l="0" t="0" r="2540" b="0"/>
-            <wp:docPr id="24" name="Picture 24"/>
+            <wp:docPr id="23" name="Picture 23"/>
             <wp:cNvGraphicFramePr>
               <a:graphicFrameLocks xmlns:a="http://schemas.openxmlformats.org/drawingml/2006/main" noChangeAspect="1"/>
             </wp:cNvGraphicFramePr>
@@ -1333,7 +2326,7 @@
                   <pic:spPr>
                     <a:xfrm>
                       <a:off x="0" y="0"/>
-                      <a:ext cx="5731510" cy="3284220"/>
+                      <a:ext cx="5731510" cy="3263900"/>
                     </a:xfrm>
                     <a:prstGeom prst="rect">
                       <a:avLst/>
@@ -1347,39 +2340,8 @@
       </w:r>
     </w:p>
     <w:p>
-      <w:pPr>
-        <w:pStyle w:val="Heading2"/>
-      </w:pPr>
-      <w:r>
-        <w:t>Test 8</w:t>
-      </w:r>
-    </w:p>
-    <w:p>
-      <w:r>
-        <w:t>Test: Can the player quit to main menu</w:t>
-      </w:r>
-    </w:p>
-    <w:p>
-      <w:r>
-        <w:t>Description: IF the player pressed the “Main Menu” button during gameplay, does the program quit the level and return to the main menu</w:t>
-      </w:r>
-    </w:p>
-    <w:p>
-      <w:r>
-        <w:t xml:space="preserve">Result: Successful, the level is </w:t>
-      </w:r>
-      <w:proofErr w:type="gramStart"/>
-      <w:r>
-        <w:t>unloaded</w:t>
-      </w:r>
-      <w:proofErr w:type="gramEnd"/>
-      <w:r>
-        <w:t xml:space="preserve"> and the player is returned to the main menu</w:t>
-      </w:r>
-    </w:p>
-    <w:p>
-      <w:r>
-        <w:t>Evidence: Before Button is clicked</w:t>
+      <w:r>
+        <w:t>After button is clicked</w:t>
       </w:r>
     </w:p>
     <w:p>
@@ -1387,12 +2349,11 @@
         <w:rPr>
           <w:noProof/>
         </w:rPr>
-        <w:lastRenderedPageBreak/>
         <w:drawing>
-          <wp:inline distT="0" distB="0" distL="0" distR="0" wp14:anchorId="2E0A85B7" wp14:editId="769DA7CB">
-            <wp:extent cx="5731510" cy="3316605"/>
+          <wp:inline distT="0" distB="0" distL="0" distR="0" wp14:anchorId="4E076777" wp14:editId="0D1925E9">
+            <wp:extent cx="5731510" cy="3284220"/>
             <wp:effectExtent l="0" t="0" r="2540" b="0"/>
-            <wp:docPr id="25" name="Picture 25"/>
+            <wp:docPr id="24" name="Picture 24"/>
             <wp:cNvGraphicFramePr>
               <a:graphicFrameLocks xmlns:a="http://schemas.openxmlformats.org/drawingml/2006/main" noChangeAspect="1"/>
             </wp:cNvGraphicFramePr>
@@ -1412,7 +2373,7 @@
                   <pic:spPr>
                     <a:xfrm>
                       <a:off x="0" y="0"/>
-                      <a:ext cx="5731510" cy="3316605"/>
+                      <a:ext cx="5731510" cy="3284220"/>
                     </a:xfrm>
                     <a:prstGeom prst="rect">
                       <a:avLst/>
@@ -1426,22 +2387,54 @@
       </w:r>
     </w:p>
     <w:p>
-      <w:r>
-        <w:t>After Button is clicked</w:t>
-      </w:r>
-    </w:p>
-    <w:p>
-      <w:bookmarkStart w:id="0" w:name="_GoBack"/>
-      <w:bookmarkEnd w:id="0"/>
+      <w:pPr>
+        <w:pStyle w:val="Heading2"/>
+      </w:pPr>
+      <w:bookmarkStart w:id="13" w:name="_Toc534979805"/>
+      <w:r>
+        <w:t>Test 8</w:t>
+      </w:r>
+      <w:bookmarkEnd w:id="13"/>
+    </w:p>
+    <w:p>
+      <w:r>
+        <w:t>Test: Can the player quit to main menu</w:t>
+      </w:r>
+    </w:p>
+    <w:p>
+      <w:r>
+        <w:t>Description: IF the player pressed the “Main Menu” button during gameplay, does the program quit the level and return to the main menu</w:t>
+      </w:r>
+    </w:p>
+    <w:p>
+      <w:r>
+        <w:t xml:space="preserve">Result: Successful, the level is </w:t>
+      </w:r>
+      <w:proofErr w:type="gramStart"/>
+      <w:r>
+        <w:t>unloaded</w:t>
+      </w:r>
+      <w:proofErr w:type="gramEnd"/>
+      <w:r>
+        <w:t xml:space="preserve"> and the player is returned to the main menu</w:t>
+      </w:r>
+    </w:p>
+    <w:p>
+      <w:r>
+        <w:t>Evidence: Before Button is clicked</w:t>
+      </w:r>
+    </w:p>
+    <w:p>
       <w:r>
         <w:rPr>
           <w:noProof/>
         </w:rPr>
+        <w:lastRenderedPageBreak/>
         <w:drawing>
-          <wp:inline distT="0" distB="0" distL="0" distR="0" wp14:anchorId="765ACC8C" wp14:editId="2A677FCE">
-            <wp:extent cx="4572000" cy="3810000"/>
-            <wp:effectExtent l="0" t="0" r="0" b="0"/>
-            <wp:docPr id="26" name="Picture 26"/>
+          <wp:inline distT="0" distB="0" distL="0" distR="0" wp14:anchorId="18D021C8" wp14:editId="03ACA9BC">
+            <wp:extent cx="5731510" cy="3316605"/>
+            <wp:effectExtent l="0" t="0" r="2540" b="0"/>
+            <wp:docPr id="25" name="Picture 25"/>
             <wp:cNvGraphicFramePr>
               <a:graphicFrameLocks xmlns:a="http://schemas.openxmlformats.org/drawingml/2006/main" noChangeAspect="1"/>
             </wp:cNvGraphicFramePr>
@@ -1461,6 +2454,53 @@
                   <pic:spPr>
                     <a:xfrm>
                       <a:off x="0" y="0"/>
+                      <a:ext cx="5731510" cy="3316605"/>
+                    </a:xfrm>
+                    <a:prstGeom prst="rect">
+                      <a:avLst/>
+                    </a:prstGeom>
+                  </pic:spPr>
+                </pic:pic>
+              </a:graphicData>
+            </a:graphic>
+          </wp:inline>
+        </w:drawing>
+      </w:r>
+    </w:p>
+    <w:p>
+      <w:r>
+        <w:t>After Button is clicked</w:t>
+      </w:r>
+    </w:p>
+    <w:p>
+      <w:r>
+        <w:rPr>
+          <w:noProof/>
+        </w:rPr>
+        <w:drawing>
+          <wp:inline distT="0" distB="0" distL="0" distR="0" wp14:anchorId="11F84DFE" wp14:editId="7DD4C1B1">
+            <wp:extent cx="4572000" cy="3810000"/>
+            <wp:effectExtent l="0" t="0" r="0" b="0"/>
+            <wp:docPr id="26" name="Picture 26"/>
+            <wp:cNvGraphicFramePr>
+              <a:graphicFrameLocks xmlns:a="http://schemas.openxmlformats.org/drawingml/2006/main" noChangeAspect="1"/>
+            </wp:cNvGraphicFramePr>
+            <a:graphic xmlns:a="http://schemas.openxmlformats.org/drawingml/2006/main">
+              <a:graphicData uri="http://schemas.openxmlformats.org/drawingml/2006/picture">
+                <pic:pic xmlns:pic="http://schemas.openxmlformats.org/drawingml/2006/picture">
+                  <pic:nvPicPr>
+                    <pic:cNvPr id="1" name=""/>
+                    <pic:cNvPicPr/>
+                  </pic:nvPicPr>
+                  <pic:blipFill>
+                    <a:blip r:embed="rId27"/>
+                    <a:stretch>
+                      <a:fillRect/>
+                    </a:stretch>
+                  </pic:blipFill>
+                  <pic:spPr>
+                    <a:xfrm>
+                      <a:off x="0" y="0"/>
                       <a:ext cx="4572000" cy="3810000"/>
                     </a:xfrm>
                     <a:prstGeom prst="rect">
@@ -1473,6 +2513,81 @@
           </wp:inline>
         </w:drawing>
       </w:r>
+    </w:p>
+    <w:p/>
+    <w:p/>
+    <w:p/>
+    <w:p/>
+    <w:p>
+      <w:pPr>
+        <w:pStyle w:val="Heading1"/>
+      </w:pPr>
+      <w:r>
+        <w:lastRenderedPageBreak/>
+        <w:t>Changes</w:t>
+      </w:r>
+    </w:p>
+    <w:p>
+      <w:r>
+        <w:t>In Test 2 of Non-</w:t>
+      </w:r>
+      <w:proofErr w:type="spellStart"/>
+      <w:r>
+        <w:t>Gamplay</w:t>
+      </w:r>
+      <w:proofErr w:type="spellEnd"/>
+      <w:r>
+        <w:t xml:space="preserve"> Related, it was shown that the program cannot handle a missing all level files problem. A simple fix was introduced to handle this by informing the user that there was no level files present. Due to the lack of level files, there was a null variable which was the source of the problem, this null variable is now caught correctly</w:t>
+      </w:r>
+    </w:p>
+    <w:p>
+      <w:r>
+        <w:t>Fix Evidence</w:t>
+      </w:r>
+    </w:p>
+    <w:p>
+      <w:r>
+        <w:rPr>
+          <w:noProof/>
+        </w:rPr>
+        <w:drawing>
+          <wp:inline distT="0" distB="0" distL="0" distR="0" wp14:anchorId="6FF69A8A" wp14:editId="62939851">
+            <wp:extent cx="3676650" cy="942975"/>
+            <wp:effectExtent l="0" t="0" r="0" b="9525"/>
+            <wp:docPr id="7" name="Picture 7"/>
+            <wp:cNvGraphicFramePr>
+              <a:graphicFrameLocks xmlns:a="http://schemas.openxmlformats.org/drawingml/2006/main" noChangeAspect="1"/>
+            </wp:cNvGraphicFramePr>
+            <a:graphic xmlns:a="http://schemas.openxmlformats.org/drawingml/2006/main">
+              <a:graphicData uri="http://schemas.openxmlformats.org/drawingml/2006/picture">
+                <pic:pic xmlns:pic="http://schemas.openxmlformats.org/drawingml/2006/picture">
+                  <pic:nvPicPr>
+                    <pic:cNvPr id="1" name=""/>
+                    <pic:cNvPicPr/>
+                  </pic:nvPicPr>
+                  <pic:blipFill>
+                    <a:blip r:embed="rId28"/>
+                    <a:stretch>
+                      <a:fillRect/>
+                    </a:stretch>
+                  </pic:blipFill>
+                  <pic:spPr>
+                    <a:xfrm>
+                      <a:off x="0" y="0"/>
+                      <a:ext cx="3676650" cy="942975"/>
+                    </a:xfrm>
+                    <a:prstGeom prst="rect">
+                      <a:avLst/>
+                    </a:prstGeom>
+                  </pic:spPr>
+                </pic:pic>
+              </a:graphicData>
+            </a:graphic>
+          </wp:inline>
+        </w:drawing>
+      </w:r>
+      <w:bookmarkStart w:id="14" w:name="_GoBack"/>
+      <w:bookmarkEnd w:id="14"/>
     </w:p>
     <w:sectPr>
       <w:pgSz w:w="11906" w:h="16838"/>
@@ -2047,6 +3162,57 @@
       <w:szCs w:val="24"/>
     </w:rPr>
   </w:style>
+  <w:style w:type="paragraph" w:styleId="TOCHeading">
+    <w:name w:val="TOC Heading"/>
+    <w:basedOn w:val="Heading1"/>
+    <w:next w:val="Normal"/>
+    <w:uiPriority w:val="39"/>
+    <w:unhideWhenUsed/>
+    <w:qFormat/>
+    <w:rsid w:val="003D23D4"/>
+    <w:pPr>
+      <w:outlineLvl w:val="9"/>
+    </w:pPr>
+    <w:rPr>
+      <w:lang w:val="en-US"/>
+    </w:rPr>
+  </w:style>
+  <w:style w:type="paragraph" w:styleId="TOC1">
+    <w:name w:val="toc 1"/>
+    <w:basedOn w:val="Normal"/>
+    <w:next w:val="Normal"/>
+    <w:autoRedefine/>
+    <w:uiPriority w:val="39"/>
+    <w:unhideWhenUsed/>
+    <w:rsid w:val="003D23D4"/>
+    <w:pPr>
+      <w:spacing w:after="100"/>
+    </w:pPr>
+  </w:style>
+  <w:style w:type="paragraph" w:styleId="TOC2">
+    <w:name w:val="toc 2"/>
+    <w:basedOn w:val="Normal"/>
+    <w:next w:val="Normal"/>
+    <w:autoRedefine/>
+    <w:uiPriority w:val="39"/>
+    <w:unhideWhenUsed/>
+    <w:rsid w:val="003D23D4"/>
+    <w:pPr>
+      <w:spacing w:after="100"/>
+      <w:ind w:left="220"/>
+    </w:pPr>
+  </w:style>
+  <w:style w:type="character" w:styleId="Hyperlink">
+    <w:name w:val="Hyperlink"/>
+    <w:basedOn w:val="DefaultParagraphFont"/>
+    <w:uiPriority w:val="99"/>
+    <w:unhideWhenUsed/>
+    <w:rsid w:val="003D23D4"/>
+    <w:rPr>
+      <w:color w:val="0563C1" w:themeColor="hyperlink"/>
+      <w:u w:val="single"/>
+    </w:rPr>
+  </w:style>
 </w:styles>
 </file>
 
@@ -2343,4 +3509,16 @@
     </a:ext>
   </a:extLst>
 </a:theme>
+</file>
+
+<file path=customXml/item1.xml><?xml version="1.0" encoding="utf-8"?>
+<b:Sources xmlns:b="http://schemas.openxmlformats.org/officeDocument/2006/bibliography" xmlns="http://schemas.openxmlformats.org/officeDocument/2006/bibliography" SelectedStyle="\HarvardAnglia2008OfficeOnline.xsl" StyleName="Harvard - Anglia" Version="2008"/>
+</file>
+
+<file path=customXml/itemProps1.xml><?xml version="1.0" encoding="utf-8"?>
+<ds:datastoreItem xmlns:ds="http://schemas.openxmlformats.org/officeDocument/2006/customXml" ds:itemID="{49130E98-1740-49EC-AF3F-3032D07B1410}">
+  <ds:schemaRefs>
+    <ds:schemaRef ds:uri="http://schemas.openxmlformats.org/officeDocument/2006/bibliography"/>
+  </ds:schemaRefs>
+</ds:datastoreItem>
 </file>
</xml_diff>